<commit_message>
chore: add economic conversion factor
Signed-off-by: Aaron <29749331+aarnphm@users.noreply.github.com>
</commit_message>
<xml_diff>
--- a/content/dump/university/eng-3px3/quiz-template.docx
+++ b/content/dump/university/eng-3px3/quiz-template.docx
@@ -1843,6 +1843,215 @@
           <w:lang w:val="en-US"/>
         </w:rPr>
       </w:pPr>
+      <w:r>
+        <w:rPr>
+          <w:rFonts w:ascii="Arial Narrow" w:hAnsi="Arial Narrow"/>
+          <w:lang w:val="en-US"/>
+        </w:rPr>
+        <w:t>&gt; determine which options has most positive net value for the lab</w:t>
+      </w:r>
+    </w:p>
+    <w:p>
+      <w:pPr>
+        <w:pStyle w:val="Normal"/>
+      </w:pPr>
+      <w:r>
+        <w:rPr>
+          <w:rFonts w:ascii="Arial Narrow" w:hAnsi="Arial Narrow"/>
+          <w:lang w:val="en-US"/>
+        </w:rPr>
+        <w:t xml:space="preserve"> </w:t>
+      </w:r>
+    </w:p>
+    <w:p>
+      <w:pPr>
+        <w:pStyle w:val="Normal"/>
+      </w:pPr>
+      <w:r>
+        <w:rPr>
+          <w:rFonts w:ascii="Arial Narrow" w:hAnsi="Arial Narrow"/>
+          <w:lang w:val="en-US"/>
+        </w:rPr>
+        <w:t>$$</w:t>
+      </w:r>
+    </w:p>
+    <w:p>
+      <w:pPr>
+        <w:pStyle w:val="Normal"/>
+      </w:pPr>
+      <w:r>
+        <w:rPr>
+          <w:rFonts w:ascii="Arial Narrow" w:hAnsi="Arial Narrow"/>
+          <w:lang w:val="en-US"/>
+        </w:rPr>
+        <w:t>\text{Net value}_{\text{Lab}} = \text{Benefits}_{\text{Lab}} - \text{Cost}_{\text{Lab}}</w:t>
+      </w:r>
+    </w:p>
+    <w:p>
+      <w:pPr>
+        <w:pStyle w:val="Normal"/>
+      </w:pPr>
+      <w:r>
+        <w:rPr>
+          <w:rFonts w:ascii="Arial Narrow" w:hAnsi="Arial Narrow"/>
+          <w:lang w:val="en-US"/>
+        </w:rPr>
+        <w:t>$$</w:t>
+      </w:r>
+    </w:p>
+    <w:p>
+      <w:pPr>
+        <w:pStyle w:val="Normal"/>
+      </w:pPr>
+      <w:r>
+        <w:rPr>
+          <w:rFonts w:ascii="Arial Narrow" w:hAnsi="Arial Narrow"/>
+          <w:lang w:val="en-US"/>
+        </w:rPr>
+        <w:t xml:space="preserve"> </w:t>
+      </w:r>
+      <w:r>
+        <w:rPr>
+          <w:rFonts w:ascii="Arial Narrow" w:hAnsi="Arial Narrow"/>
+          <w:lang w:val="en-US"/>
+        </w:rPr>
+        <w:t xml:space="preserve"> </w:t>
+      </w:r>
+    </w:p>
+    <w:p>
+      <w:pPr>
+        <w:pStyle w:val="Normal"/>
+      </w:pPr>
+      <w:r>
+        <w:rPr>
+          <w:rFonts w:ascii="Arial Narrow" w:hAnsi="Arial Narrow"/>
+          <w:lang w:val="en-US"/>
+        </w:rPr>
+        <w:t>$$</w:t>
+      </w:r>
+    </w:p>
+    <w:p>
+      <w:pPr>
+        <w:pStyle w:val="Normal"/>
+      </w:pPr>
+      <w:r>
+        <w:rPr>
+          <w:rFonts w:ascii="Arial Narrow" w:hAnsi="Arial Narrow"/>
+          <w:lang w:val="en-US"/>
+        </w:rPr>
+        <w:t>\begin{aligned}</w:t>
+      </w:r>
+    </w:p>
+    <w:p>
+      <w:pPr>
+        <w:pStyle w:val="Normal"/>
+      </w:pPr>
+      <w:r>
+        <w:rPr>
+          <w:rFonts w:ascii="Arial Narrow" w:hAnsi="Arial Narrow"/>
+          <w:lang w:val="en-US"/>
+        </w:rPr>
+        <w:t xml:space="preserve">    NV_P \text{(relative to purchasing)} &amp;= NV_P - NV_P = 0 </w:t>
+      </w:r>
+      <w:r>
+        <w:rPr>
+          <w:rFonts w:ascii="Arial Narrow" w:hAnsi="Arial Narrow"/>
+          <w:lang w:val="en-US"/>
+        </w:rPr>
+        <w:t>\\\</w:t>
+      </w:r>
+    </w:p>
+    <w:p>
+      <w:pPr>
+        <w:pStyle w:val="Normal"/>
+      </w:pPr>
+      <w:r>
+        <w:rPr>
+          <w:rFonts w:ascii="Arial Narrow" w:hAnsi="Arial Narrow"/>
+          <w:lang w:val="en-US"/>
+        </w:rPr>
+        <w:t xml:space="preserve">    NV_F \text{(relative to purchasing)} &amp;= NV_F - NV_P = C_P - C_F </w:t>
+      </w:r>
+      <w:r>
+        <w:rPr>
+          <w:rFonts w:ascii="Arial Narrow" w:hAnsi="Arial Narrow"/>
+          <w:lang w:val="en-US"/>
+        </w:rPr>
+        <w:t>\\\</w:t>
+      </w:r>
+    </w:p>
+    <w:p>
+      <w:pPr>
+        <w:pStyle w:val="Normal"/>
+      </w:pPr>
+      <w:r>
+        <w:rPr>
+          <w:rFonts w:ascii="Arial Narrow" w:hAnsi="Arial Narrow"/>
+          <w:lang w:val="en-US"/>
+        </w:rPr>
+        <w:t xml:space="preserve">    NV_{nR} \text{(relative to purchasing)} &amp;= NV_{nR} - NV_P = C_P - C_{nR} </w:t>
+      </w:r>
+      <w:r>
+        <w:rPr>
+          <w:rFonts w:ascii="Arial Narrow" w:hAnsi="Arial Narrow"/>
+          <w:lang w:val="en-US"/>
+        </w:rPr>
+        <w:t>\\\</w:t>
+      </w:r>
+    </w:p>
+    <w:p>
+      <w:pPr>
+        <w:pStyle w:val="Normal"/>
+      </w:pPr>
+      <w:r>
+        <w:rPr>
+          <w:rFonts w:ascii="Arial Narrow" w:hAnsi="Arial Narrow"/>
+          <w:lang w:val="en-US"/>
+        </w:rPr>
+        <w:t>\end{aligned}</w:t>
+      </w:r>
+    </w:p>
+    <w:p>
+      <w:pPr>
+        <w:pStyle w:val="Normal"/>
+      </w:pPr>
+      <w:r>
+        <w:rPr>
+          <w:rFonts w:ascii="Arial Narrow" w:hAnsi="Arial Narrow"/>
+          <w:lang w:val="en-US"/>
+        </w:rPr>
+        <w:t>$$</w:t>
+      </w:r>
+    </w:p>
+    <w:p>
+      <w:pPr>
+        <w:pStyle w:val="Normal"/>
+        <w:rPr>
+          <w:rFonts w:ascii="Arial Narrow" w:hAnsi="Arial Narrow"/>
+          <w:lang w:val="en-US"/>
+        </w:rPr>
+      </w:pPr>
+      <w:r>
+        <w:rPr>
+          <w:rFonts w:ascii="Arial Narrow" w:hAnsi="Arial Narrow"/>
+          <w:lang w:val="en-US"/>
+        </w:rPr>
+        <w:t xml:space="preserve">Net value is </w:t>
+      </w:r>
+      <w:r>
+        <w:rPr>
+          <w:rFonts w:ascii="Arial Narrow" w:hAnsi="Arial Narrow"/>
+          <w:lang w:val="en-US"/>
+        </w:rPr>
+        <w:t>relative</w:t>
+      </w:r>
+      <w:r>
+        <w:rPr>
+          <w:rFonts w:ascii="Arial Narrow" w:hAnsi="Arial Narrow"/>
+          <w:lang w:val="en-US"/>
+        </w:rPr>
+        <w:t xml:space="preserve"> to given goal for objects.</w:t>
+      </w:r>
     </w:p>
     <w:p>
       <w:pPr>
@@ -1878,10 +2087,17 @@
       <w:r>
         <w:rPr>
           <w:rFonts w:ascii="Arial Narrow" w:hAnsi="Arial Narrow"/>
-          <w:color w:val="FF0000"/>
-          <w:lang w:eastAsia="en-CA"/>
-        </w:rPr>
-        <w:t>__%/</w:t>
+          <w:lang w:eastAsia="en-CA"/>
+        </w:rPr>
+        <w:t>30</w:t>
+      </w:r>
+      <w:r>
+        <w:rPr>
+          <w:rFonts w:ascii="Arial Narrow" w:hAnsi="Arial Narrow"/>
+          <w:color w:val="FF0000"/>
+          <w:lang w:eastAsia="en-CA"/>
+        </w:rPr>
+        <w:t>%/</w:t>
       </w:r>
       <w:r>
         <w:rPr>
@@ -1901,6 +2117,7 @@
         <w:spacing w:after="0" w:line="240" w:lineRule="auto"/>
         <w:rPr>
           <w:rFonts w:ascii="Arial Narrow" w:hAnsi="Arial Narrow"/>
+          <w:color w:val="FF0000"/>
           <w:lang w:eastAsia="en-CA"/>
         </w:rPr>
       </w:pPr>
@@ -1914,10 +2131,10 @@
       <w:r>
         <w:rPr>
           <w:rFonts w:ascii="Arial Narrow" w:hAnsi="Arial Narrow"/>
-          <w:b/>
-          <w:bCs/>
-          <w:i/>
-          <w:iCs/>
+          <w:b w:val="1"/>
+          <w:bCs w:val="1"/>
+          <w:i w:val="1"/>
+          <w:iCs w:val="1"/>
           <w:lang w:eastAsia="en-CA"/>
         </w:rPr>
         <w:t>answer</w:t>
@@ -1927,22 +2144,29 @@
           <w:rFonts w:ascii="Arial Narrow" w:hAnsi="Arial Narrow"/>
           <w:lang w:eastAsia="en-CA"/>
         </w:rPr>
-        <w:t xml:space="preserve"> correctly during class?</w:t>
-      </w:r>
-      <w:r>
-        <w:rPr>
-          <w:rFonts w:ascii="Arial Narrow" w:hAnsi="Arial Narrow"/>
-          <w:lang w:eastAsia="en-CA"/>
-        </w:rPr>
-        <w:tab/>
-      </w:r>
-      <w:r>
-        <w:rPr>
-          <w:rFonts w:ascii="Arial Narrow" w:hAnsi="Arial Narrow"/>
-          <w:color w:val="FF0000"/>
-          <w:lang w:eastAsia="en-CA"/>
-        </w:rPr>
-        <w:t>__%</w:t>
+        <w:t xml:space="preserve"> correctly during </w:t>
+      </w:r>
+      <w:r>
+        <w:rPr>
+          <w:rFonts w:ascii="Arial Narrow" w:hAnsi="Arial Narrow"/>
+          <w:lang w:eastAsia="en-CA"/>
+        </w:rPr>
+        <w:t>class?</w:t>
+      </w:r>
+      <w:r>
+        <w:rPr>
+          <w:rFonts w:ascii="Arial Narrow" w:hAnsi="Arial Narrow"/>
+          <w:lang w:eastAsia="en-CA"/>
+        </w:rPr>
+        <w:t xml:space="preserve"> 10</w:t>
+      </w:r>
+      <w:r>
+        <w:rPr>
+          <w:rFonts w:ascii="Arial Narrow" w:hAnsi="Arial Narrow"/>
+          <w:color w:val="FF0000"/>
+          <w:lang w:eastAsia="en-CA"/>
+        </w:rPr>
+        <w:t>%</w:t>
       </w:r>
     </w:p>
     <w:p>
@@ -1963,7 +2187,21 @@
           <w:rFonts w:ascii="Arial Narrow" w:hAnsi="Arial Narrow"/>
           <w:lang w:eastAsia="en-CA"/>
         </w:rPr>
-        <w:t>10%: What fraction of the quiz did you have the correct process for during class? __%</w:t>
+        <w:t xml:space="preserve">10%: What fraction of the quiz did you have the correct process for during class? </w:t>
+      </w:r>
+      <w:r>
+        <w:rPr>
+          <w:rFonts w:ascii="Arial Narrow" w:hAnsi="Arial Narrow"/>
+          <w:lang w:eastAsia="en-CA"/>
+        </w:rPr>
+        <w:t>10</w:t>
+      </w:r>
+      <w:r>
+        <w:rPr>
+          <w:rFonts w:ascii="Arial Narrow" w:hAnsi="Arial Narrow"/>
+          <w:lang w:eastAsia="en-CA"/>
+        </w:rPr>
+        <w:t>%</w:t>
       </w:r>
     </w:p>
     <w:p>
@@ -2036,9 +2274,15 @@
       <w:r>
         <w:rPr>
           <w:rFonts w:ascii="Arial Narrow" w:hAnsi="Arial Narrow"/>
-          <w:color w:val="FF0000"/>
-        </w:rPr>
-        <w:t>__%/</w:t>
+        </w:rPr>
+        <w:t>40</w:t>
+      </w:r>
+      <w:r>
+        <w:rPr>
+          <w:rFonts w:ascii="Arial Narrow" w:hAnsi="Arial Narrow"/>
+          <w:color w:val="FF0000"/>
+        </w:rPr>
+        <w:t>%/</w:t>
       </w:r>
       <w:r>
         <w:rPr>
@@ -2081,18 +2325,18 @@
       <w:r>
         <w:rPr>
           <w:rFonts w:ascii="Arial Narrow" w:hAnsi="Arial Narrow"/>
-          <w:b/>
-          <w:bCs/>
-          <w:i/>
-          <w:iCs/>
+          <w:b w:val="1"/>
+          <w:bCs w:val="1"/>
+          <w:i w:val="1"/>
+          <w:iCs w:val="1"/>
         </w:rPr>
         <w:t>now correctly solved</w:t>
       </w:r>
       <w:r>
         <w:rPr>
           <w:rFonts w:ascii="Arial Narrow" w:hAnsi="Arial Narrow"/>
-          <w:i/>
-          <w:iCs/>
+          <w:i w:val="1"/>
+          <w:iCs w:val="1"/>
         </w:rPr>
         <w:t xml:space="preserve"> </w:t>
       </w:r>
@@ -2100,14 +2344,32 @@
         <w:rPr>
           <w:rFonts w:ascii="Arial Narrow" w:hAnsi="Arial Narrow"/>
         </w:rPr>
-        <w:t xml:space="preserve">with work that's your own? → </w:t>
-      </w:r>
-      <w:r>
-        <w:rPr>
-          <w:rFonts w:ascii="Arial Narrow" w:hAnsi="Arial Narrow"/>
-          <w:color w:val="FF0000"/>
-        </w:rPr>
-        <w:t>__%</w:t>
+        <w:t xml:space="preserve">with work </w:t>
+      </w:r>
+      <w:r>
+        <w:rPr>
+          <w:rFonts w:ascii="Arial Narrow" w:hAnsi="Arial Narrow"/>
+        </w:rPr>
+        <w:t>that's</w:t>
+      </w:r>
+      <w:r>
+        <w:rPr>
+          <w:rFonts w:ascii="Arial Narrow" w:hAnsi="Arial Narrow"/>
+        </w:rPr>
+        <w:t xml:space="preserve"> your own? → </w:t>
+      </w:r>
+      <w:r>
+        <w:rPr>
+          <w:rFonts w:ascii="Arial Narrow" w:hAnsi="Arial Narrow"/>
+        </w:rPr>
+        <w:t>10</w:t>
+      </w:r>
+      <w:r>
+        <w:rPr>
+          <w:rFonts w:ascii="Arial Narrow" w:hAnsi="Arial Narrow"/>
+          <w:color w:val="FF0000"/>
+        </w:rPr>
+        <w:t>%</w:t>
       </w:r>
     </w:p>
     <w:p>
@@ -2121,14 +2383,20 @@
         <w:rPr>
           <w:rFonts w:ascii="Arial Narrow" w:hAnsi="Arial Narrow"/>
         </w:rPr>
-        <w:t xml:space="preserve">Reflection: </w:t>
-      </w:r>
-      <w:r>
-        <w:rPr>
-          <w:rFonts w:ascii="Arial Narrow" w:hAnsi="Arial Narrow"/>
-          <w:color w:val="FF0000"/>
-        </w:rPr>
-        <w:t>_%/</w:t>
+        <w:t>Reflection:</w:t>
+      </w:r>
+      <w:r>
+        <w:rPr>
+          <w:rFonts w:ascii="Arial Narrow" w:hAnsi="Arial Narrow"/>
+        </w:rPr>
+        <w:t xml:space="preserve"> 30</w:t>
+      </w:r>
+      <w:r>
+        <w:rPr>
+          <w:rFonts w:ascii="Arial Narrow" w:hAnsi="Arial Narrow"/>
+          <w:color w:val="FF0000"/>
+        </w:rPr>
+        <w:t>%/</w:t>
       </w:r>
       <w:r>
         <w:rPr>
@@ -2158,9 +2426,15 @@
       <w:r>
         <w:rPr>
           <w:rFonts w:ascii="Arial Narrow" w:hAnsi="Arial Narrow"/>
-          <w:color w:val="FF0000"/>
-        </w:rPr>
-        <w:t>__%</w:t>
+        </w:rPr>
+        <w:t>30</w:t>
+      </w:r>
+      <w:r>
+        <w:rPr>
+          <w:rFonts w:ascii="Arial Narrow" w:hAnsi="Arial Narrow"/>
+          <w:color w:val="FF0000"/>
+        </w:rPr>
+        <w:t>%</w:t>
       </w:r>
     </w:p>
     <w:p>
@@ -2168,15 +2442,30 @@
         <w:ind w:left="360"/>
         <w:rPr>
           <w:rFonts w:ascii="Arial Narrow" w:hAnsi="Arial Narrow"/>
-          <w:lang w:val="en-US"/>
-        </w:rPr>
-      </w:pPr>
-      <w:r>
-        <w:rPr>
-          <w:rFonts w:ascii="Arial Narrow" w:hAnsi="Arial Narrow"/>
-          <w:color w:val="FF0000"/>
-        </w:rPr>
-        <w:t>Total: __%</w:t>
+          <w:color w:val="FF0000"/>
+          <w:lang w:val="en-US"/>
+        </w:rPr>
+      </w:pPr>
+      <w:r>
+        <w:rPr>
+          <w:rFonts w:ascii="Arial Narrow" w:hAnsi="Arial Narrow"/>
+          <w:color w:val="FF0000"/>
+        </w:rPr>
+        <w:t xml:space="preserve">Total: </w:t>
+      </w:r>
+      <w:r>
+        <w:rPr>
+          <w:rFonts w:ascii="Arial Narrow" w:hAnsi="Arial Narrow"/>
+          <w:color w:val="FF0000"/>
+        </w:rPr>
+        <w:t>100</w:t>
+      </w:r>
+      <w:r>
+        <w:rPr>
+          <w:rFonts w:ascii="Arial Narrow" w:hAnsi="Arial Narrow"/>
+          <w:color w:val="FF0000"/>
+        </w:rPr>
+        <w:t>%</w:t>
       </w:r>
     </w:p>
     <w:tbl>
@@ -2270,11 +2559,10 @@
       <w:r>
         <w:rPr>
           <w:rFonts w:ascii="Arial Narrow" w:hAnsi="Arial Narrow"/>
-          <w:i/>
-          <w:iCs/>
-          <w:lang w:val="en-US"/>
-        </w:rPr>
-        <w:lastRenderedPageBreak/>
+          <w:i w:val="1"/>
+          <w:iCs w:val="1"/>
+          <w:lang w:val="en-US"/>
+        </w:rPr>
         <w:t>(Optional)</w:t>
       </w:r>
       <w:r>
@@ -2287,6 +2575,138 @@
     </w:p>
     <w:p>
       <w:pPr>
+        <w:pStyle w:val="Normal"/>
+        <w:rPr>
+          <w:lang w:val="en-US"/>
+        </w:rPr>
+      </w:pPr>
+    </w:p>
+    <w:p>
+      <w:pPr>
+        <w:pStyle w:val="Normal"/>
+        <w:rPr>
+          <w:lang w:val="en-US"/>
+        </w:rPr>
+      </w:pPr>
+      <w:r>
+        <w:rPr>
+          <w:lang w:val="en-US"/>
+        </w:rPr>
+        <w:t>Since the grade outweighs the money and satisfaction of eating, we will use percentage as the conversion factor rate.</w:t>
+      </w:r>
+    </w:p>
+    <w:p>
+      <w:pPr>
+        <w:pStyle w:val="Normal"/>
+        <w:rPr>
+          <w:lang w:val="en-US"/>
+        </w:rPr>
+      </w:pPr>
+      <w:r>
+        <w:rPr>
+          <w:lang w:val="en-US"/>
+        </w:rPr>
+        <w:t xml:space="preserve">Choose option 3, because the opportunity cost of eating for 20 minutes is 10% marks, </w:t>
+      </w:r>
+      <w:r>
+        <w:rPr>
+          <w:lang w:val="en-US"/>
+        </w:rPr>
+        <w:t>whereas</w:t>
+      </w:r>
+      <w:r>
+        <w:rPr>
+          <w:lang w:val="en-US"/>
+        </w:rPr>
+        <w:t xml:space="preserve"> studying for 20 minutes only gives you a 4% increase</w:t>
+      </w:r>
+      <w:r>
+        <w:rPr>
+          <w:lang w:val="en-US"/>
+        </w:rPr>
+        <w:t>, gives you a net 6% increase in opportunity cost.</w:t>
+      </w:r>
+    </w:p>
+    <w:p>
+      <w:pPr>
+        <w:pStyle w:val="Normal"/>
+        <w:rPr>
+          <w:lang w:val="en-US"/>
+        </w:rPr>
+      </w:pPr>
+      <w:r>
+        <w:rPr>
+          <w:lang w:val="en-US"/>
+        </w:rPr>
+        <w:t xml:space="preserve">Option 3 outweighs option 2 </w:t>
+      </w:r>
+      <w:r>
+        <w:rPr>
+          <w:lang w:val="en-US"/>
+        </w:rPr>
+        <w:t xml:space="preserve">since it only gives you </w:t>
+      </w:r>
+      <w:r>
+        <w:rPr>
+          <w:lang w:val="en-US"/>
+        </w:rPr>
+        <w:t>a 2%</w:t>
+      </w:r>
+      <w:r>
+        <w:rPr>
+          <w:lang w:val="en-US"/>
+        </w:rPr>
+        <w:t xml:space="preserve"> increase in marks. </w:t>
+      </w:r>
+    </w:p>
+    <w:p>
+      <w:pPr>
+        <w:pStyle w:val="Normal"/>
+        <w:rPr>
+          <w:lang w:val="en-US"/>
+        </w:rPr>
+      </w:pPr>
+    </w:p>
+    <w:p>
+      <w:pPr>
+        <w:pStyle w:val="Normal"/>
+        <w:rPr>
+          <w:lang w:val="en-US"/>
+        </w:rPr>
+      </w:pPr>
+      <w:r>
+        <w:rPr>
+          <w:lang w:val="en-US"/>
+        </w:rPr>
+        <w:t xml:space="preserve">1 and 4 are </w:t>
+      </w:r>
+      <w:r>
+        <w:rPr>
+          <w:lang w:val="en-US"/>
+        </w:rPr>
+        <w:t>nonesense</w:t>
+      </w:r>
+      <w:r>
+        <w:rPr>
+          <w:lang w:val="en-US"/>
+        </w:rPr>
+        <w:t xml:space="preserve">, since 1 you will </w:t>
+      </w:r>
+      <w:r>
+        <w:rPr>
+          <w:lang w:val="en-US"/>
+        </w:rPr>
+        <w:t>actually only</w:t>
+      </w:r>
+      <w:r>
+        <w:rPr>
+          <w:lang w:val="en-US"/>
+        </w:rPr>
+        <w:t xml:space="preserve"> get a 2% increase.</w:t>
+      </w:r>
+    </w:p>
+    <w:p>
+      <w:pPr>
         <w:rPr>
           <w:rFonts w:ascii="Arial Narrow" w:hAnsi="Arial Narrow"/>
           <w:lang w:val="en-US"/>
@@ -2319,6 +2739,631 @@
     </w:p>
     <w:p>
       <w:pPr>
+        <w:pStyle w:val="Normal"/>
+        <w:rPr>
+          <w:rFonts w:ascii="Arial Narrow" w:hAnsi="Arial Narrow"/>
+          <w:lang w:val="en-US"/>
+        </w:rPr>
+      </w:pPr>
+      <w:r>
+        <w:rPr>
+          <w:rFonts w:ascii="Arial Narrow" w:hAnsi="Arial Narrow"/>
+          <w:lang w:val="en-US"/>
+        </w:rPr>
+        <w:t>Relevant to economic analysis process must:</w:t>
+      </w:r>
+    </w:p>
+    <w:p>
+      <w:pPr>
+        <w:pStyle w:val="Normal"/>
+      </w:pPr>
+      <w:r>
+        <w:rPr>
+          <w:rFonts w:ascii="Arial Narrow" w:hAnsi="Arial Narrow"/>
+          <w:lang w:val="en-US"/>
+        </w:rPr>
+        <w:t>- explicitly incorporated into NVF by giving it _conversion factor_</w:t>
+      </w:r>
+    </w:p>
+    <w:p>
+      <w:pPr>
+        <w:pStyle w:val="Normal"/>
+      </w:pPr>
+      <w:r>
+        <w:rPr>
+          <w:rFonts w:ascii="Arial Narrow" w:hAnsi="Arial Narrow"/>
+          <w:lang w:val="en-US"/>
+        </w:rPr>
+        <w:t>- included as a hard constraints</w:t>
+      </w:r>
+    </w:p>
+    <w:p>
+      <w:pPr>
+        <w:pStyle w:val="Normal"/>
+      </w:pPr>
+      <w:r>
+        <w:rPr>
+          <w:rFonts w:ascii="Arial Narrow" w:hAnsi="Arial Narrow"/>
+          <w:lang w:val="en-US"/>
+        </w:rPr>
+        <w:t xml:space="preserve"> </w:t>
+      </w:r>
+    </w:p>
+    <w:p>
+      <w:pPr>
+        <w:pStyle w:val="Normal"/>
+      </w:pPr>
+      <w:r>
+        <w:rPr>
+          <w:rFonts w:ascii="Arial Narrow" w:hAnsi="Arial Narrow"/>
+          <w:lang w:val="en-US"/>
+        </w:rPr>
+        <w:t>&gt; conversion factor: convert benefit and costs into common units</w:t>
+      </w:r>
+    </w:p>
+    <w:p>
+      <w:pPr>
+        <w:pStyle w:val="Normal"/>
+      </w:pPr>
+      <w:r>
+        <w:rPr>
+          <w:rFonts w:ascii="Arial Narrow" w:hAnsi="Arial Narrow"/>
+          <w:lang w:val="en-US"/>
+        </w:rPr>
+        <w:t xml:space="preserve"> </w:t>
+      </w:r>
+    </w:p>
+    <w:p>
+      <w:pPr>
+        <w:pStyle w:val="Normal"/>
+      </w:pPr>
+      <w:r>
+        <w:rPr>
+          <w:rFonts w:ascii="Arial Narrow" w:hAnsi="Arial Narrow"/>
+          <w:lang w:val="en-US"/>
+        </w:rPr>
+        <w:t>Determinants:</w:t>
+      </w:r>
+    </w:p>
+    <w:p>
+      <w:pPr>
+        <w:pStyle w:val="Normal"/>
+      </w:pPr>
+      <w:r>
+        <w:rPr>
+          <w:rFonts w:ascii="Arial Narrow" w:hAnsi="Arial Narrow"/>
+          <w:lang w:val="en-US"/>
+        </w:rPr>
+        <w:t>- time, cost of labour, opportunity cost</w:t>
+      </w:r>
+    </w:p>
+    <w:p>
+      <w:pPr>
+        <w:pStyle w:val="Normal"/>
+      </w:pPr>
+      <w:r>
+        <w:rPr>
+          <w:rFonts w:ascii="Arial Narrow" w:hAnsi="Arial Narrow"/>
+          <w:lang w:val="en-US"/>
+        </w:rPr>
+        <w:t>- marginal NV and quantity-dependent conversion Factors</w:t>
+      </w:r>
+    </w:p>
+    <w:p>
+      <w:pPr>
+        <w:pStyle w:val="Normal"/>
+      </w:pPr>
+      <w:r>
+        <w:rPr>
+          <w:rFonts w:ascii="Arial Narrow" w:hAnsi="Arial Narrow"/>
+          <w:lang w:val="en-US"/>
+        </w:rPr>
+        <w:t xml:space="preserve"> </w:t>
+      </w:r>
+    </w:p>
+    <w:p>
+      <w:pPr>
+        <w:pStyle w:val="Normal"/>
+      </w:pPr>
+      <w:r>
+        <w:rPr>
+          <w:rFonts w:ascii="Arial Narrow" w:hAnsi="Arial Narrow"/>
+          <w:lang w:val="en-US"/>
+        </w:rPr>
+        <w:t>### cost of labours.</w:t>
+      </w:r>
+    </w:p>
+    <w:p>
+      <w:pPr>
+        <w:pStyle w:val="Normal"/>
+      </w:pPr>
+      <w:r>
+        <w:rPr>
+          <w:rFonts w:ascii="Arial Narrow" w:hAnsi="Arial Narrow"/>
+          <w:lang w:val="en-US"/>
+        </w:rPr>
+        <w:t xml:space="preserve"> </w:t>
+      </w:r>
+    </w:p>
+    <w:p>
+      <w:pPr>
+        <w:pStyle w:val="Normal"/>
+      </w:pPr>
+      <w:r>
+        <w:rPr>
+          <w:rFonts w:ascii="Arial Narrow" w:hAnsi="Arial Narrow"/>
+          <w:lang w:val="en-US"/>
+        </w:rPr>
+        <w:t>- wages</w:t>
+      </w:r>
+    </w:p>
+    <w:p>
+      <w:pPr>
+        <w:pStyle w:val="Normal"/>
+      </w:pPr>
+      <w:r>
+        <w:rPr>
+          <w:rFonts w:ascii="Arial Narrow" w:hAnsi="Arial Narrow"/>
+          <w:lang w:val="en-US"/>
+        </w:rPr>
+        <w:t>- materials</w:t>
+      </w:r>
+    </w:p>
+    <w:p>
+      <w:pPr>
+        <w:pStyle w:val="Normal"/>
+      </w:pPr>
+      <w:r>
+        <w:rPr>
+          <w:rFonts w:ascii="Arial Narrow" w:hAnsi="Arial Narrow"/>
+          <w:lang w:val="en-US"/>
+        </w:rPr>
+        <w:t>- overhead: HR, tools/equipment</w:t>
+      </w:r>
+    </w:p>
+    <w:p>
+      <w:pPr>
+        <w:pStyle w:val="Normal"/>
+      </w:pPr>
+      <w:r>
+        <w:rPr>
+          <w:rFonts w:ascii="Arial Narrow" w:hAnsi="Arial Narrow"/>
+          <w:lang w:val="en-US"/>
+        </w:rPr>
+        <w:t xml:space="preserve"> </w:t>
+      </w:r>
+    </w:p>
+    <w:p>
+      <w:pPr>
+        <w:pStyle w:val="Normal"/>
+      </w:pPr>
+      <w:r>
+        <w:rPr>
+          <w:rFonts w:ascii="Arial Narrow" w:hAnsi="Arial Narrow"/>
+          <w:lang w:val="en-US"/>
+        </w:rPr>
+        <w:t xml:space="preserve"> </w:t>
+      </w:r>
+    </w:p>
+    <w:p>
+      <w:pPr>
+        <w:pStyle w:val="Normal"/>
+      </w:pPr>
+      <w:r>
+        <w:rPr>
+          <w:rFonts w:ascii="Arial Narrow" w:hAnsi="Arial Narrow"/>
+          <w:lang w:val="en-US"/>
+        </w:rPr>
+        <w:t>### cost of time.</w:t>
+      </w:r>
+    </w:p>
+    <w:p>
+      <w:pPr>
+        <w:pStyle w:val="Normal"/>
+      </w:pPr>
+      <w:r>
+        <w:rPr>
+          <w:rFonts w:ascii="Arial Narrow" w:hAnsi="Arial Narrow"/>
+          <w:lang w:val="en-US"/>
+        </w:rPr>
+        <w:t xml:space="preserve"> </w:t>
+      </w:r>
+    </w:p>
+    <w:p>
+      <w:pPr>
+        <w:pStyle w:val="Normal"/>
+      </w:pPr>
+      <w:r>
+        <w:rPr>
+          <w:rFonts w:ascii="Arial Narrow" w:hAnsi="Arial Narrow"/>
+          <w:lang w:val="en-US"/>
+        </w:rPr>
+        <w:t>- overtime shifts, extra works or outsourcing?</w:t>
+      </w:r>
+    </w:p>
+    <w:p>
+      <w:pPr>
+        <w:pStyle w:val="Normal"/>
+      </w:pPr>
+      <w:r>
+        <w:rPr>
+          <w:rFonts w:ascii="Arial Narrow" w:hAnsi="Arial Narrow"/>
+          <w:lang w:val="en-US"/>
+        </w:rPr>
+        <w:t>- additional factor: happiness, time already spent (context: not all time is equal)</w:t>
+      </w:r>
+    </w:p>
+    <w:p>
+      <w:pPr>
+        <w:pStyle w:val="Normal"/>
+      </w:pPr>
+      <w:r>
+        <w:rPr>
+          <w:rFonts w:ascii="Arial Narrow" w:hAnsi="Arial Narrow"/>
+          <w:lang w:val="en-US"/>
+        </w:rPr>
+        <w:t xml:space="preserve"> </w:t>
+      </w:r>
+    </w:p>
+    <w:p>
+      <w:pPr>
+        <w:pStyle w:val="Normal"/>
+      </w:pPr>
+      <w:r>
+        <w:rPr>
+          <w:rFonts w:ascii="Arial Narrow" w:hAnsi="Arial Narrow"/>
+          <w:lang w:val="en-US"/>
+        </w:rPr>
+        <w:t>### opportunity cost.</w:t>
+      </w:r>
+    </w:p>
+    <w:p>
+      <w:pPr>
+        <w:pStyle w:val="Normal"/>
+      </w:pPr>
+      <w:r>
+        <w:rPr>
+          <w:rFonts w:ascii="Arial Narrow" w:hAnsi="Arial Narrow"/>
+          <w:lang w:val="en-US"/>
+        </w:rPr>
+        <w:t xml:space="preserve"> </w:t>
+      </w:r>
+    </w:p>
+    <w:p>
+      <w:pPr>
+        <w:pStyle w:val="Normal"/>
+      </w:pPr>
+      <w:r>
+        <w:rPr>
+          <w:rFonts w:ascii="Arial Narrow" w:hAnsi="Arial Narrow"/>
+          <w:lang w:val="en-US"/>
+        </w:rPr>
+        <w:t>&gt; negative impact from having to give up the best alternatives</w:t>
+      </w:r>
+    </w:p>
+    <w:p>
+      <w:pPr>
+        <w:pStyle w:val="Normal"/>
+      </w:pPr>
+      <w:r>
+        <w:rPr>
+          <w:rFonts w:ascii="Arial Narrow" w:hAnsi="Arial Narrow"/>
+          <w:lang w:val="en-US"/>
+        </w:rPr>
+        <w:t xml:space="preserve"> </w:t>
+      </w:r>
+    </w:p>
+    <w:p>
+      <w:pPr>
+        <w:pStyle w:val="Normal"/>
+      </w:pPr>
+      <w:r>
+        <w:rPr>
+          <w:rFonts w:ascii="Arial Narrow" w:hAnsi="Arial Narrow"/>
+          <w:lang w:val="en-US"/>
+        </w:rPr>
+        <w:t>&gt; [!important]</w:t>
+      </w:r>
+    </w:p>
+    <w:p>
+      <w:pPr>
+        <w:pStyle w:val="Normal"/>
+      </w:pPr>
+      <w:r>
+        <w:rPr>
+          <w:rFonts w:ascii="Arial Narrow" w:hAnsi="Arial Narrow"/>
+          <w:lang w:val="en-US"/>
+        </w:rPr>
+        <w:t>&gt; Should always consider this when going forward with a project.</w:t>
+      </w:r>
+    </w:p>
+    <w:p>
+      <w:pPr>
+        <w:pStyle w:val="Normal"/>
+      </w:pPr>
+      <w:r>
+        <w:rPr>
+          <w:rFonts w:ascii="Arial Narrow" w:hAnsi="Arial Narrow"/>
+          <w:lang w:val="en-US"/>
+        </w:rPr>
+        <w:t xml:space="preserve"> </w:t>
+      </w:r>
+    </w:p>
+    <w:p>
+      <w:pPr>
+        <w:pStyle w:val="Normal"/>
+      </w:pPr>
+      <w:r>
+        <w:rPr>
+          <w:rFonts w:ascii="Arial Narrow" w:hAnsi="Arial Narrow"/>
+          <w:lang w:val="en-US"/>
+        </w:rPr>
+        <w:t xml:space="preserve"> </w:t>
+      </w:r>
+    </w:p>
+    <w:p>
+      <w:pPr>
+        <w:pStyle w:val="Normal"/>
+      </w:pPr>
+      <w:r>
+        <w:rPr>
+          <w:rFonts w:ascii="Arial Narrow" w:hAnsi="Arial Narrow"/>
+          <w:lang w:val="en-US"/>
+        </w:rPr>
+        <w:t>- cost of those forgone alternatives in _conversion units_</w:t>
+      </w:r>
+    </w:p>
+    <w:p>
+      <w:pPr>
+        <w:pStyle w:val="Normal"/>
+      </w:pPr>
+      <w:r>
+        <w:rPr>
+          <w:rFonts w:ascii="Arial Narrow" w:hAnsi="Arial Narrow"/>
+          <w:lang w:val="en-US"/>
+        </w:rPr>
+        <w:t>- costs for not solving other problems</w:t>
+      </w:r>
+    </w:p>
+    <w:p>
+      <w:pPr>
+        <w:pStyle w:val="Normal"/>
+      </w:pPr>
+      <w:r>
+        <w:rPr>
+          <w:rFonts w:ascii="Arial Narrow" w:hAnsi="Arial Narrow"/>
+          <w:lang w:val="en-US"/>
+        </w:rPr>
+        <w:t>- compare NV for solving the other one.</w:t>
+      </w:r>
+    </w:p>
+    <w:p>
+      <w:pPr>
+        <w:pStyle w:val="Normal"/>
+      </w:pPr>
+      <w:r>
+        <w:rPr>
+          <w:rFonts w:ascii="Arial Narrow" w:hAnsi="Arial Narrow"/>
+          <w:lang w:val="en-US"/>
+        </w:rPr>
+        <w:t xml:space="preserve"> </w:t>
+      </w:r>
+    </w:p>
+    <w:p>
+      <w:pPr>
+        <w:pStyle w:val="Normal"/>
+      </w:pPr>
+      <w:r>
+        <w:rPr>
+          <w:rFonts w:ascii="Arial Narrow" w:hAnsi="Arial Narrow"/>
+          <w:lang w:val="en-US"/>
+        </w:rPr>
+        <w:t>&gt; Double counting: mutually exclusive alternatives that is considered as double-counting in calculating NVF.</w:t>
+      </w:r>
+    </w:p>
+    <w:p>
+      <w:pPr>
+        <w:pStyle w:val="Normal"/>
+      </w:pPr>
+      <w:r>
+        <w:rPr>
+          <w:rFonts w:ascii="Arial Narrow" w:hAnsi="Arial Narrow"/>
+          <w:lang w:val="en-US"/>
+        </w:rPr>
+        <w:t xml:space="preserve"> </w:t>
+      </w:r>
+    </w:p>
+    <w:p>
+      <w:pPr>
+        <w:pStyle w:val="Normal"/>
+      </w:pPr>
+      <w:r>
+        <w:rPr>
+          <w:rFonts w:ascii="Arial Narrow" w:hAnsi="Arial Narrow"/>
+          <w:lang w:val="en-US"/>
+        </w:rPr>
+        <w:t>### conversion function.</w:t>
+      </w:r>
+    </w:p>
+    <w:p>
+      <w:pPr>
+        <w:pStyle w:val="Normal"/>
+      </w:pPr>
+      <w:r>
+        <w:rPr>
+          <w:rFonts w:ascii="Arial Narrow" w:hAnsi="Arial Narrow"/>
+          <w:lang w:val="en-US"/>
+        </w:rPr>
+        <w:t xml:space="preserve"> </w:t>
+      </w:r>
+    </w:p>
+    <w:p>
+      <w:pPr>
+        <w:pStyle w:val="Normal"/>
+      </w:pPr>
+      <w:r>
+        <w:rPr>
+          <w:rFonts w:ascii="Arial Narrow" w:hAnsi="Arial Narrow"/>
+          <w:lang w:val="en-US"/>
+        </w:rPr>
+        <w:t>- quantity-dependent conversion Factors</w:t>
+      </w:r>
+    </w:p>
+    <w:p>
+      <w:pPr>
+        <w:pStyle w:val="Normal"/>
+      </w:pPr>
+      <w:r>
+        <w:rPr>
+          <w:rFonts w:ascii="Arial Narrow" w:hAnsi="Arial Narrow"/>
+          <w:lang w:val="en-US"/>
+        </w:rPr>
+        <w:t xml:space="preserve"> </w:t>
+      </w:r>
+    </w:p>
+    <w:p>
+      <w:pPr>
+        <w:pStyle w:val="Normal"/>
+      </w:pPr>
+      <w:r>
+        <w:rPr>
+          <w:rFonts w:ascii="Arial Narrow" w:hAnsi="Arial Narrow"/>
+          <w:lang w:val="en-US"/>
+        </w:rPr>
+        <w:t>$$</w:t>
+      </w:r>
+    </w:p>
+    <w:p>
+      <w:pPr>
+        <w:pStyle w:val="Normal"/>
+      </w:pPr>
+      <w:r>
+        <w:rPr>
+          <w:rFonts w:ascii="Arial Narrow" w:hAnsi="Arial Narrow"/>
+          <w:lang w:val="en-US"/>
+        </w:rPr>
+        <w:t>NV_{\text{oranges}}(x) = B_{\text{oranges}}(x) - C_{\text{oranges}}(x)</w:t>
+      </w:r>
+    </w:p>
+    <w:p>
+      <w:pPr>
+        <w:pStyle w:val="Normal"/>
+      </w:pPr>
+      <w:r>
+        <w:rPr>
+          <w:rFonts w:ascii="Arial Narrow" w:hAnsi="Arial Narrow"/>
+          <w:lang w:val="en-US"/>
+        </w:rPr>
+        <w:t>$$</w:t>
+      </w:r>
+    </w:p>
+    <w:p>
+      <w:pPr>
+        <w:pStyle w:val="Normal"/>
+      </w:pPr>
+      <w:r>
+        <w:rPr>
+          <w:rFonts w:ascii="Arial Narrow" w:hAnsi="Arial Narrow"/>
+          <w:lang w:val="en-US"/>
+        </w:rPr>
+        <w:t xml:space="preserve"> </w:t>
+      </w:r>
+    </w:p>
+    <w:p>
+      <w:pPr>
+        <w:pStyle w:val="Normal"/>
+      </w:pPr>
+      <w:r>
+        <w:rPr>
+          <w:rFonts w:ascii="Arial Narrow" w:hAnsi="Arial Narrow"/>
+          <w:lang w:val="en-US"/>
+        </w:rPr>
+        <w:t>### marginal value change.</w:t>
+      </w:r>
+    </w:p>
+    <w:p>
+      <w:pPr>
+        <w:pStyle w:val="Normal"/>
+      </w:pPr>
+      <w:r>
+        <w:rPr>
+          <w:rFonts w:ascii="Arial Narrow" w:hAnsi="Arial Narrow"/>
+          <w:lang w:val="en-US"/>
+        </w:rPr>
+        <w:t xml:space="preserve"> </w:t>
+      </w:r>
+    </w:p>
+    <w:p>
+      <w:pPr>
+        <w:pStyle w:val="Normal"/>
+      </w:pPr>
+      <w:r>
+        <w:rPr>
+          <w:rFonts w:ascii="Arial Narrow" w:hAnsi="Arial Narrow"/>
+          <w:lang w:val="en-US"/>
+        </w:rPr>
+        <w:t>&gt; extra net value obtained for one more item</w:t>
+      </w:r>
+    </w:p>
+    <w:p>
+      <w:pPr>
+        <w:pStyle w:val="Normal"/>
+      </w:pPr>
+      <w:r>
+        <w:rPr>
+          <w:rFonts w:ascii="Arial Narrow" w:hAnsi="Arial Narrow"/>
+          <w:lang w:val="en-US"/>
+        </w:rPr>
+        <w:t xml:space="preserve"> </w:t>
+      </w:r>
+    </w:p>
+    <w:p>
+      <w:pPr>
+        <w:pStyle w:val="Normal"/>
+      </w:pPr>
+      <w:r>
+        <w:rPr>
+          <w:rFonts w:ascii="Arial Narrow" w:hAnsi="Arial Narrow"/>
+          <w:lang w:val="en-US"/>
+        </w:rPr>
+        <w:t>$$</w:t>
+      </w:r>
+    </w:p>
+    <w:p>
+      <w:pPr>
+        <w:pStyle w:val="Normal"/>
+      </w:pPr>
+      <w:r>
+        <w:rPr>
+          <w:rFonts w:ascii="Arial Narrow" w:hAnsi="Arial Narrow"/>
+          <w:lang w:val="en-US"/>
+        </w:rPr>
+        <w:t>\Delta NV = NV(x+1) - NV(x)</w:t>
+      </w:r>
+    </w:p>
+    <w:p>
+      <w:pPr>
+        <w:pStyle w:val="Normal"/>
+      </w:pPr>
+      <w:r>
+        <w:rPr>
+          <w:rFonts w:ascii="Arial Narrow" w:hAnsi="Arial Narrow"/>
+          <w:lang w:val="en-US"/>
+        </w:rPr>
+        <w:t>$$</w:t>
+      </w:r>
+    </w:p>
+    <w:p>
+      <w:pPr>
+        <w:pStyle w:val="Normal"/>
+        <w:rPr>
+          <w:rFonts w:ascii="Arial Narrow" w:hAnsi="Arial Narrow"/>
+          <w:lang w:val="en-US"/>
+        </w:rPr>
+      </w:pPr>
+    </w:p>
+    <w:p>
+      <w:pPr>
         <w:pStyle w:val="Heading2"/>
         <w:rPr>
           <w:rFonts w:ascii="Arial Narrow" w:hAnsi="Arial Narrow"/>
@@ -2351,10 +3396,17 @@
       <w:r>
         <w:rPr>
           <w:rFonts w:ascii="Arial Narrow" w:hAnsi="Arial Narrow"/>
-          <w:color w:val="FF0000"/>
-          <w:lang w:eastAsia="en-CA"/>
-        </w:rPr>
-        <w:t>__%/</w:t>
+          <w:lang w:eastAsia="en-CA"/>
+        </w:rPr>
+        <w:t>0</w:t>
+      </w:r>
+      <w:r>
+        <w:rPr>
+          <w:rFonts w:ascii="Arial Narrow" w:hAnsi="Arial Narrow"/>
+          <w:color w:val="FF0000"/>
+          <w:lang w:eastAsia="en-CA"/>
+        </w:rPr>
+        <w:t>%/</w:t>
       </w:r>
       <w:r>
         <w:rPr>
@@ -2502,9 +3554,15 @@
       <w:r>
         <w:rPr>
           <w:rFonts w:ascii="Arial Narrow" w:hAnsi="Arial Narrow"/>
-          <w:color w:val="FF0000"/>
-        </w:rPr>
-        <w:t>__%/</w:t>
+        </w:rPr>
+        <w:t>40</w:t>
+      </w:r>
+      <w:r>
+        <w:rPr>
+          <w:rFonts w:ascii="Arial Narrow" w:hAnsi="Arial Narrow"/>
+          <w:color w:val="FF0000"/>
+        </w:rPr>
+        <w:t>%/</w:t>
       </w:r>
       <w:r>
         <w:rPr>
@@ -2547,18 +3605,18 @@
       <w:r>
         <w:rPr>
           <w:rFonts w:ascii="Arial Narrow" w:hAnsi="Arial Narrow"/>
-          <w:b/>
-          <w:bCs/>
-          <w:i/>
-          <w:iCs/>
+          <w:b w:val="1"/>
+          <w:bCs w:val="1"/>
+          <w:i w:val="1"/>
+          <w:iCs w:val="1"/>
         </w:rPr>
         <w:t>now correctly solved</w:t>
       </w:r>
       <w:r>
         <w:rPr>
           <w:rFonts w:ascii="Arial Narrow" w:hAnsi="Arial Narrow"/>
-          <w:i/>
-          <w:iCs/>
+          <w:i w:val="1"/>
+          <w:iCs w:val="1"/>
         </w:rPr>
         <w:t xml:space="preserve"> </w:t>
       </w:r>
@@ -2566,14 +3624,32 @@
         <w:rPr>
           <w:rFonts w:ascii="Arial Narrow" w:hAnsi="Arial Narrow"/>
         </w:rPr>
-        <w:t xml:space="preserve">with work that's your own? → </w:t>
-      </w:r>
-      <w:r>
-        <w:rPr>
-          <w:rFonts w:ascii="Arial Narrow" w:hAnsi="Arial Narrow"/>
-          <w:color w:val="FF0000"/>
-        </w:rPr>
-        <w:t>__%</w:t>
+        <w:t xml:space="preserve">with work </w:t>
+      </w:r>
+      <w:r>
+        <w:rPr>
+          <w:rFonts w:ascii="Arial Narrow" w:hAnsi="Arial Narrow"/>
+        </w:rPr>
+        <w:t>that's</w:t>
+      </w:r>
+      <w:r>
+        <w:rPr>
+          <w:rFonts w:ascii="Arial Narrow" w:hAnsi="Arial Narrow"/>
+        </w:rPr>
+        <w:t xml:space="preserve"> your own? → </w:t>
+      </w:r>
+      <w:r>
+        <w:rPr>
+          <w:rFonts w:ascii="Arial Narrow" w:hAnsi="Arial Narrow"/>
+        </w:rPr>
+        <w:t>40</w:t>
+      </w:r>
+      <w:r>
+        <w:rPr>
+          <w:rFonts w:ascii="Arial Narrow" w:hAnsi="Arial Narrow"/>
+          <w:color w:val="FF0000"/>
+        </w:rPr>
+        <w:t>%</w:t>
       </w:r>
     </w:p>
     <w:p>
@@ -2592,9 +3668,15 @@
       <w:r>
         <w:rPr>
           <w:rFonts w:ascii="Arial Narrow" w:hAnsi="Arial Narrow"/>
-          <w:color w:val="FF0000"/>
-        </w:rPr>
-        <w:t>_%/</w:t>
+        </w:rPr>
+        <w:t>30</w:t>
+      </w:r>
+      <w:r>
+        <w:rPr>
+          <w:rFonts w:ascii="Arial Narrow" w:hAnsi="Arial Narrow"/>
+          <w:color w:val="FF0000"/>
+        </w:rPr>
+        <w:t>%/</w:t>
       </w:r>
       <w:r>
         <w:rPr>
@@ -2624,9 +3706,15 @@
       <w:r>
         <w:rPr>
           <w:rFonts w:ascii="Arial Narrow" w:hAnsi="Arial Narrow"/>
-          <w:color w:val="FF0000"/>
-        </w:rPr>
-        <w:t>__%</w:t>
+        </w:rPr>
+        <w:t>30</w:t>
+      </w:r>
+      <w:r>
+        <w:rPr>
+          <w:rFonts w:ascii="Arial Narrow" w:hAnsi="Arial Narrow"/>
+          <w:color w:val="FF0000"/>
+        </w:rPr>
+        <w:t>%</w:t>
       </w:r>
     </w:p>
     <w:p>
@@ -2643,7 +3731,21 @@
           <w:rFonts w:ascii="Arial Narrow" w:hAnsi="Arial Narrow"/>
           <w:color w:val="FF0000"/>
         </w:rPr>
-        <w:t>Total: __%</w:t>
+        <w:t xml:space="preserve">Total: </w:t>
+      </w:r>
+      <w:r>
+        <w:rPr>
+          <w:rFonts w:ascii="Arial Narrow" w:hAnsi="Arial Narrow"/>
+          <w:color w:val="FF0000"/>
+        </w:rPr>
+        <w:t>70</w:t>
+      </w:r>
+      <w:r>
+        <w:rPr>
+          <w:rFonts w:ascii="Arial Narrow" w:hAnsi="Arial Narrow"/>
+          <w:color w:val="FF0000"/>
+        </w:rPr>
+        <w:t>%</w:t>
       </w:r>
     </w:p>
     <w:tbl>
@@ -2728,6 +3830,50 @@
     </w:p>
     <w:p>
       <w:pPr>
+        <w:pStyle w:val="Normal"/>
+        <w:rPr>
+          <w:rFonts w:ascii="Arial Narrow" w:hAnsi="Arial Narrow"/>
+          <w:lang w:val="en-US"/>
+        </w:rPr>
+      </w:pPr>
+      <w:r>
+        <w:rPr>
+          <w:rFonts w:ascii="Arial Narrow" w:hAnsi="Arial Narrow"/>
+          <w:lang w:val="en-US"/>
+        </w:rPr>
+        <w:t>The average health costs from $PM</w:t>
+      </w:r>
+      <w:r>
+        <w:rPr>
+          <w:rFonts w:ascii="Arial Narrow" w:hAnsi="Arial Narrow"/>
+          <w:lang w:val="en-US"/>
+        </w:rPr>
+        <w:t>_{</w:t>
+      </w:r>
+      <w:r>
+        <w:rPr>
+          <w:rFonts w:ascii="Arial Narrow" w:hAnsi="Arial Narrow"/>
+          <w:lang w:val="en-US"/>
+        </w:rPr>
+        <w:t>2.5}$</w:t>
+      </w:r>
+      <w:r>
+        <w:rPr>
+          <w:rFonts w:ascii="Arial Narrow" w:hAnsi="Arial Narrow"/>
+          <w:lang w:val="en-US"/>
+        </w:rPr>
+        <w:t xml:space="preserve"> per kWh is </w:t>
+      </w:r>
+      <w:r>
+        <w:rPr>
+          <w:rFonts w:ascii="Arial Narrow" w:hAnsi="Arial Narrow"/>
+          <w:lang w:val="en-US"/>
+        </w:rPr>
+        <w:t>=166e9/3.5e6*6000/640e9=$0.0004446429 per kWh</w:t>
+      </w:r>
+    </w:p>
+    <w:p>
+      <w:pPr>
         <w:pStyle w:val="Heading2"/>
         <w:rPr>
           <w:rFonts w:ascii="Arial Narrow" w:hAnsi="Arial Narrow"/>
@@ -2777,11 +3923,120 @@
     </w:p>
     <w:p>
       <w:pPr>
-        <w:rPr>
-          <w:rFonts w:ascii="Arial Narrow" w:hAnsi="Arial Narrow"/>
-          <w:lang w:val="en-US"/>
-        </w:rPr>
-      </w:pPr>
+        <w:pStyle w:val="Normal"/>
+        <w:rPr>
+          <w:lang w:val="en-US"/>
+        </w:rPr>
+      </w:pPr>
+    </w:p>
+    <w:p>
+      <w:pPr>
+        <w:pStyle w:val="Normal"/>
+        <w:rPr>
+          <w:lang w:val="en-US"/>
+        </w:rPr>
+      </w:pPr>
+      <w:r>
+        <w:rPr>
+          <w:lang w:val="en-US"/>
+        </w:rPr>
+        <w:t xml:space="preserve">Environmental impacts and ethical considerations must be required to put into conversion factors. These externalities will </w:t>
+      </w:r>
+      <w:r>
+        <w:rPr>
+          <w:lang w:val="en-US"/>
+        </w:rPr>
+        <w:t>determine</w:t>
+      </w:r>
+      <w:r>
+        <w:rPr>
+          <w:lang w:val="en-US"/>
+        </w:rPr>
+        <w:t xml:space="preserve"> whether it </w:t>
+      </w:r>
+      <w:r>
+        <w:rPr>
+          <w:lang w:val="en-US"/>
+        </w:rPr>
+        <w:t>impacts</w:t>
+      </w:r>
+      <w:r>
+        <w:rPr>
+          <w:lang w:val="en-US"/>
+        </w:rPr>
+        <w:t xml:space="preserve"> positively and negatively on the end users. </w:t>
+      </w:r>
+      <w:r>
+        <w:rPr>
+          <w:lang w:val="en-US"/>
+        </w:rPr>
+        <w:t xml:space="preserve">It is important to implement and consider which upgrades to be </w:t>
+      </w:r>
+      <w:r>
+        <w:rPr>
+          <w:lang w:val="en-US"/>
+        </w:rPr>
+        <w:t>made</w:t>
+      </w:r>
+      <w:r>
+        <w:rPr>
+          <w:lang w:val="en-US"/>
+        </w:rPr>
+        <w:t xml:space="preserve"> </w:t>
+      </w:r>
+      <w:r>
+        <w:rPr>
+          <w:lang w:val="en-US"/>
+        </w:rPr>
+        <w:t xml:space="preserve">through risk analysis. We can use tools like F-N graph to consider the risks of an implementation </w:t>
+      </w:r>
+      <w:r>
+        <w:rPr>
+          <w:lang w:val="en-US"/>
+        </w:rPr>
+        <w:t>regarding</w:t>
+      </w:r>
+      <w:r>
+        <w:rPr>
+          <w:lang w:val="en-US"/>
+        </w:rPr>
+        <w:t xml:space="preserve"> life.</w:t>
+      </w:r>
+      <w:r>
+        <w:rPr>
+          <w:lang w:val="en-US"/>
+        </w:rPr>
+        <w:t xml:space="preserve"> </w:t>
+      </w:r>
+    </w:p>
+    <w:p>
+      <w:pPr>
+        <w:rPr>
+          <w:rFonts w:ascii="Arial Narrow" w:hAnsi="Arial Narrow"/>
+          <w:lang w:val="en-US"/>
+        </w:rPr>
+      </w:pPr>
+      <w:r>
+        <w:rPr>
+          <w:rFonts w:ascii="Arial Narrow" w:hAnsi="Arial Narrow"/>
+          <w:lang w:val="en-US"/>
+        </w:rPr>
+        <w:t xml:space="preserve">What does it mean to design safe structure and resource allocation is important to </w:t>
+      </w:r>
+      <w:r>
+        <w:rPr>
+          <w:rFonts w:ascii="Arial Narrow" w:hAnsi="Arial Narrow"/>
+          <w:lang w:val="en-US"/>
+        </w:rPr>
+        <w:t>determine</w:t>
+      </w:r>
+      <w:r>
+        <w:rPr>
+          <w:rFonts w:ascii="Arial Narrow" w:hAnsi="Arial Narrow"/>
+          <w:lang w:val="en-US"/>
+        </w:rPr>
+        <w:t xml:space="preserve"> for safe design.</w:t>
+      </w:r>
     </w:p>
     <w:p>
       <w:pPr>
@@ -3090,9 +4345,15 @@
       <w:r>
         <w:rPr>
           <w:rFonts w:ascii="Arial Narrow" w:hAnsi="Arial Narrow"/>
-          <w:color w:val="FF0000"/>
-        </w:rPr>
-        <w:t>__%</w:t>
+        </w:rPr>
+        <w:t>20</w:t>
+      </w:r>
+      <w:r>
+        <w:rPr>
+          <w:rFonts w:ascii="Arial Narrow" w:hAnsi="Arial Narrow"/>
+          <w:color w:val="FF0000"/>
+        </w:rPr>
+        <w:t>%</w:t>
       </w:r>
     </w:p>
     <w:p>

</xml_diff>

<commit_message>
chore: update crosshair to landing only
Signed-off-by: Aaron <29749331+aarnphm@users.noreply.github.com>
</commit_message>
<xml_diff>
--- a/content/dump/university/eng-3px3/quiz-template.docx
+++ b/content/dump/university/eng-3px3/quiz-template.docx
@@ -4072,10 +4072,17 @@
       <w:r>
         <w:rPr>
           <w:rFonts w:ascii="Arial Narrow" w:hAnsi="Arial Narrow"/>
-          <w:color w:val="FF0000"/>
-          <w:lang w:eastAsia="en-CA"/>
-        </w:rPr>
-        <w:t>__%/</w:t>
+          <w:lang w:eastAsia="en-CA"/>
+        </w:rPr>
+        <w:t>30</w:t>
+      </w:r>
+      <w:r>
+        <w:rPr>
+          <w:rFonts w:ascii="Arial Narrow" w:hAnsi="Arial Narrow"/>
+          <w:color w:val="FF0000"/>
+          <w:lang w:eastAsia="en-CA"/>
+        </w:rPr>
+        <w:t>%/</w:t>
       </w:r>
       <w:r>
         <w:rPr>
@@ -4095,6 +4102,7 @@
         <w:spacing w:after="0" w:line="240" w:lineRule="auto"/>
         <w:rPr>
           <w:rFonts w:ascii="Arial Narrow" w:hAnsi="Arial Narrow"/>
+          <w:color w:val="FF0000"/>
           <w:lang w:eastAsia="en-CA"/>
         </w:rPr>
       </w:pPr>
@@ -4108,10 +4116,10 @@
       <w:r>
         <w:rPr>
           <w:rFonts w:ascii="Arial Narrow" w:hAnsi="Arial Narrow"/>
-          <w:b/>
-          <w:bCs/>
-          <w:i/>
-          <w:iCs/>
+          <w:b w:val="1"/>
+          <w:bCs w:val="1"/>
+          <w:i w:val="1"/>
+          <w:iCs w:val="1"/>
           <w:lang w:eastAsia="en-CA"/>
         </w:rPr>
         <w:t>answer</w:t>
@@ -4121,13 +4129,16 @@
           <w:rFonts w:ascii="Arial Narrow" w:hAnsi="Arial Narrow"/>
           <w:lang w:eastAsia="en-CA"/>
         </w:rPr>
-        <w:t xml:space="preserve"> correctly during class?</w:t>
-      </w:r>
-      <w:r>
-        <w:rPr>
-          <w:rFonts w:ascii="Arial Narrow" w:hAnsi="Arial Narrow"/>
-          <w:lang w:eastAsia="en-CA"/>
-        </w:rPr>
+        <w:t xml:space="preserve"> correctly during </w:t>
+      </w:r>
+      <w:r>
+        <w:rPr>
+          <w:rFonts w:ascii="Arial Narrow" w:hAnsi="Arial Narrow"/>
+          <w:lang w:eastAsia="en-CA"/>
+        </w:rPr>
+        <w:t>class?</w:t>
+      </w:r>
+      <w:r>
         <w:tab/>
       </w:r>
       <w:r>
@@ -4136,7 +4147,15 @@
           <w:color w:val="FF0000"/>
           <w:lang w:eastAsia="en-CA"/>
         </w:rPr>
-        <w:t>__%</w:t>
+        <w:t>10</w:t>
+      </w:r>
+      <w:r>
+        <w:rPr>
+          <w:rFonts w:ascii="Arial Narrow" w:hAnsi="Arial Narrow"/>
+          <w:color w:val="FF0000"/>
+          <w:lang w:eastAsia="en-CA"/>
+        </w:rPr>
+        <w:t>%</w:t>
       </w:r>
     </w:p>
     <w:p>
@@ -4157,7 +4176,21 @@
           <w:rFonts w:ascii="Arial Narrow" w:hAnsi="Arial Narrow"/>
           <w:lang w:eastAsia="en-CA"/>
         </w:rPr>
-        <w:t>10%: What fraction of the quiz did you have the correct process for during class? __%</w:t>
+        <w:t xml:space="preserve">10%: What fraction of the quiz did you have the correct process for during class? </w:t>
+      </w:r>
+      <w:r>
+        <w:rPr>
+          <w:rFonts w:ascii="Arial Narrow" w:hAnsi="Arial Narrow"/>
+          <w:lang w:eastAsia="en-CA"/>
+        </w:rPr>
+        <w:t>10</w:t>
+      </w:r>
+      <w:r>
+        <w:rPr>
+          <w:rFonts w:ascii="Arial Narrow" w:hAnsi="Arial Narrow"/>
+          <w:lang w:eastAsia="en-CA"/>
+        </w:rPr>
+        <w:t>%</w:t>
       </w:r>
     </w:p>
     <w:p>
@@ -4183,10 +4216,10 @@
       <w:r>
         <w:rPr>
           <w:rFonts w:ascii="Arial Narrow" w:hAnsi="Arial Narrow"/>
-          <w:b/>
-          <w:bCs/>
-          <w:i/>
-          <w:iCs/>
+          <w:b w:val="1"/>
+          <w:bCs w:val="1"/>
+          <w:i w:val="1"/>
+          <w:iCs w:val="1"/>
           <w:lang w:eastAsia="en-CA"/>
         </w:rPr>
         <w:t>effort</w:t>
@@ -4201,10 +4234,17 @@
       <w:r>
         <w:rPr>
           <w:rFonts w:ascii="Arial Narrow" w:hAnsi="Arial Narrow"/>
-          <w:color w:val="FF0000"/>
-          <w:lang w:eastAsia="en-CA"/>
-        </w:rPr>
-        <w:t>__%</w:t>
+          <w:lang w:eastAsia="en-CA"/>
+        </w:rPr>
+        <w:t>10</w:t>
+      </w:r>
+      <w:r>
+        <w:rPr>
+          <w:rFonts w:ascii="Arial Narrow" w:hAnsi="Arial Narrow"/>
+          <w:color w:val="FF0000"/>
+          <w:lang w:eastAsia="en-CA"/>
+        </w:rPr>
+        <w:t>%</w:t>
       </w:r>
     </w:p>
     <w:p>
@@ -4218,14 +4258,44 @@
         <w:rPr>
           <w:rFonts w:ascii="Arial Narrow" w:hAnsi="Arial Narrow"/>
         </w:rPr>
-        <w:t xml:space="preserve">Take-Home Solution (AKA Updated Solution or your In-Class Solution again, if no resubmitted one): </w:t>
-      </w:r>
-      <w:r>
-        <w:rPr>
-          <w:rFonts w:ascii="Arial Narrow" w:hAnsi="Arial Narrow"/>
-          <w:color w:val="FF0000"/>
-        </w:rPr>
-        <w:t>__%/</w:t>
+        <w:t xml:space="preserve">Take-Home Solution (AKA Updated Solution or your In-Class Solution again, if no </w:t>
+      </w:r>
+      <w:r>
+        <w:rPr>
+          <w:rFonts w:ascii="Arial Narrow" w:hAnsi="Arial Narrow"/>
+        </w:rPr>
+        <w:t>resubmit</w:t>
+      </w:r>
+      <w:r>
+        <w:rPr>
+          <w:rFonts w:ascii="Arial Narrow" w:hAnsi="Arial Narrow"/>
+        </w:rPr>
+        <w:t>e</w:t>
+      </w:r>
+      <w:r>
+        <w:rPr>
+          <w:rFonts w:ascii="Arial Narrow" w:hAnsi="Arial Narrow"/>
+        </w:rPr>
+        <w:t>d</w:t>
+      </w:r>
+      <w:r>
+        <w:rPr>
+          <w:rFonts w:ascii="Arial Narrow" w:hAnsi="Arial Narrow"/>
+        </w:rPr>
+        <w:t xml:space="preserve"> one): </w:t>
+      </w:r>
+      <w:r>
+        <w:rPr>
+          <w:rFonts w:ascii="Arial Narrow" w:hAnsi="Arial Narrow"/>
+        </w:rPr>
+        <w:t>40</w:t>
+      </w:r>
+      <w:r>
+        <w:rPr>
+          <w:rFonts w:ascii="Arial Narrow" w:hAnsi="Arial Narrow"/>
+          <w:color w:val="FF0000"/>
+        </w:rPr>
+        <w:t>%/</w:t>
       </w:r>
       <w:r>
         <w:rPr>
@@ -4313,9 +4383,15 @@
       <w:r>
         <w:rPr>
           <w:rFonts w:ascii="Arial Narrow" w:hAnsi="Arial Narrow"/>
-          <w:color w:val="FF0000"/>
-        </w:rPr>
-        <w:t>_%/</w:t>
+        </w:rPr>
+        <w:t>30</w:t>
+      </w:r>
+      <w:r>
+        <w:rPr>
+          <w:rFonts w:ascii="Arial Narrow" w:hAnsi="Arial Narrow"/>
+          <w:color w:val="FF0000"/>
+        </w:rPr>
+        <w:t>%/</w:t>
       </w:r>
       <w:r>
         <w:rPr>
@@ -4346,7 +4422,13 @@
         <w:rPr>
           <w:rFonts w:ascii="Arial Narrow" w:hAnsi="Arial Narrow"/>
         </w:rPr>
-        <w:t>20</w:t>
+        <w:t>3</w:t>
+      </w:r>
+      <w:r>
+        <w:rPr>
+          <w:rFonts w:ascii="Arial Narrow" w:hAnsi="Arial Narrow"/>
+        </w:rPr>
+        <w:t>0</w:t>
       </w:r>
       <w:r>
         <w:rPr>
@@ -4370,7 +4452,21 @@
           <w:rFonts w:ascii="Arial Narrow" w:hAnsi="Arial Narrow"/>
           <w:color w:val="FF0000"/>
         </w:rPr>
-        <w:t>Total: __%</w:t>
+        <w:t xml:space="preserve">Total: </w:t>
+      </w:r>
+      <w:r>
+        <w:rPr>
+          <w:rFonts w:ascii="Arial Narrow" w:hAnsi="Arial Narrow"/>
+          <w:color w:val="FF0000"/>
+        </w:rPr>
+        <w:t>100</w:t>
+      </w:r>
+      <w:r>
+        <w:rPr>
+          <w:rFonts w:ascii="Arial Narrow" w:hAnsi="Arial Narrow"/>
+          <w:color w:val="FF0000"/>
+        </w:rPr>
+        <w:t>%</w:t>
       </w:r>
     </w:p>
     <w:tbl>

</xml_diff>

<commit_message>
chore: update technical design docs
Signed-off-by: Aaron <29749331+aarnphm@users.noreply.github.com>
</commit_message>
<xml_diff>
--- a/content/dump/university/eng-3px3/quiz-template.docx
+++ b/content/dump/university/eng-3px3/quiz-template.docx
@@ -4555,6 +4555,27 @@
           <w:lang w:val="en-US"/>
         </w:rPr>
       </w:pPr>
+      <w:r>
+        <w:rPr>
+          <w:rFonts w:ascii="Arial Narrow" w:hAnsi="Arial Narrow"/>
+          <w:lang w:val="en-US"/>
+        </w:rPr>
+        <w:t>Option</w:t>
+      </w:r>
+      <w:r>
+        <w:rPr>
+          <w:rFonts w:ascii="Arial Narrow" w:hAnsi="Arial Narrow"/>
+          <w:lang w:val="en-US"/>
+        </w:rPr>
+        <w:t xml:space="preserve"> c because it involves applying technical knowledge to solve a problem related to the design of the problem</w:t>
+      </w:r>
+      <w:r>
+        <w:rPr>
+          <w:rFonts w:ascii="Arial Narrow" w:hAnsi="Arial Narrow"/>
+          <w:lang w:val="en-US"/>
+        </w:rPr>
+        <w:t>.</w:t>
+      </w:r>
     </w:p>
     <w:p>
       <w:pPr>
@@ -4602,8 +4623,327 @@
           <w:rFonts w:ascii="Arial Narrow" w:hAnsi="Arial Narrow"/>
           <w:lang w:val="en-US"/>
         </w:rPr>
-        <w:lastRenderedPageBreak/>
         <w:t>Reflection</w:t>
+      </w:r>
+    </w:p>
+    <w:p>
+      <w:pPr>
+        <w:pStyle w:val="Normal"/>
+        <w:rPr>
+          <w:lang w:val="en-US"/>
+        </w:rPr>
+      </w:pPr>
+    </w:p>
+    <w:p>
+      <w:pPr>
+        <w:pStyle w:val="Normal"/>
+        <w:rPr>
+          <w:lang w:val="en-US"/>
+        </w:rPr>
+      </w:pPr>
+      <w:r>
+        <w:rPr>
+          <w:lang w:val="en-US"/>
+        </w:rPr>
+        <w:t>&gt; technical analysis: Using science to determine how variables are related in order to draw conclusions in engineering-relevant context</w:t>
+      </w:r>
+    </w:p>
+    <w:p>
+      <w:pPr>
+        <w:pStyle w:val="Normal"/>
+      </w:pPr>
+      <w:r>
+        <w:rPr>
+          <w:lang w:val="en-US"/>
+        </w:rPr>
+        <w:t xml:space="preserve"> </w:t>
+      </w:r>
+    </w:p>
+    <w:p>
+      <w:pPr>
+        <w:pStyle w:val="Normal"/>
+      </w:pPr>
+      <w:r>
+        <w:rPr>
+          <w:lang w:val="en-US"/>
+        </w:rPr>
+        <w:t>- Licensing is not discipline-specific</w:t>
+      </w:r>
+    </w:p>
+    <w:p>
+      <w:pPr>
+        <w:pStyle w:val="Normal"/>
+      </w:pPr>
+      <w:r>
+        <w:rPr>
+          <w:lang w:val="en-US"/>
+        </w:rPr>
+        <w:t xml:space="preserve"> </w:t>
+      </w:r>
+    </w:p>
+    <w:p>
+      <w:pPr>
+        <w:pStyle w:val="Normal"/>
+      </w:pPr>
+      <w:r>
+        <w:rPr>
+          <w:lang w:val="en-US"/>
+        </w:rPr>
+        <w:t>&gt; engineering design:</w:t>
+      </w:r>
+    </w:p>
+    <w:p>
+      <w:pPr>
+        <w:pStyle w:val="Normal"/>
+      </w:pPr>
+      <w:r>
+        <w:rPr>
+          <w:lang w:val="en-US"/>
+        </w:rPr>
+        <w:t>&gt; - making decisions: _on the basis of engineering principles_</w:t>
+      </w:r>
+    </w:p>
+    <w:p>
+      <w:pPr>
+        <w:pStyle w:val="Normal"/>
+      </w:pPr>
+      <w:r>
+        <w:rPr>
+          <w:lang w:val="en-US"/>
+        </w:rPr>
+        <w:t>&gt; - create plans: _for someone to create/modify something_</w:t>
+      </w:r>
+    </w:p>
+    <w:p>
+      <w:pPr>
+        <w:pStyle w:val="Normal"/>
+      </w:pPr>
+      <w:r>
+        <w:rPr>
+          <w:lang w:val="en-US"/>
+        </w:rPr>
+        <w:t>&gt; - benefit of humans</w:t>
+      </w:r>
+    </w:p>
+    <w:p>
+      <w:pPr>
+        <w:pStyle w:val="Normal"/>
+      </w:pPr>
+      <w:r>
+        <w:rPr>
+          <w:lang w:val="en-US"/>
+        </w:rPr>
+        <w:t xml:space="preserve"> </w:t>
+      </w:r>
+    </w:p>
+    <w:p>
+      <w:pPr>
+        <w:pStyle w:val="Normal"/>
+      </w:pPr>
+      <w:r>
+        <w:rPr>
+          <w:lang w:val="en-US"/>
+        </w:rPr>
+        <w:t>### terms.</w:t>
+      </w:r>
+    </w:p>
+    <w:p>
+      <w:pPr>
+        <w:pStyle w:val="Normal"/>
+      </w:pPr>
+      <w:r>
+        <w:rPr>
+          <w:lang w:val="en-US"/>
+        </w:rPr>
+        <w:t xml:space="preserve"> </w:t>
+      </w:r>
+    </w:p>
+    <w:p>
+      <w:pPr>
+        <w:pStyle w:val="Normal"/>
+      </w:pPr>
+      <w:r>
+        <w:rPr>
+          <w:lang w:val="en-US"/>
+        </w:rPr>
+        <w:t>1. Decision variables:</w:t>
+      </w:r>
+    </w:p>
+    <w:p>
+      <w:pPr>
+        <w:pStyle w:val="Normal"/>
+      </w:pPr>
+      <w:r>
+        <w:rPr>
+          <w:lang w:val="en-US"/>
+        </w:rPr>
+        <w:t>- could change about the design</w:t>
+      </w:r>
+    </w:p>
+    <w:p>
+      <w:pPr>
+        <w:pStyle w:val="Normal"/>
+      </w:pPr>
+      <w:r>
+        <w:rPr>
+          <w:lang w:val="en-US"/>
+        </w:rPr>
+        <w:t>2. Performance parameters</w:t>
+      </w:r>
+    </w:p>
+    <w:p>
+      <w:pPr>
+        <w:pStyle w:val="Normal"/>
+      </w:pPr>
+      <w:r>
+        <w:rPr>
+          <w:lang w:val="en-US"/>
+        </w:rPr>
+        <w:t>- describes how well the realised design works that is relevant to the end users</w:t>
+      </w:r>
+    </w:p>
+    <w:p>
+      <w:pPr>
+        <w:pStyle w:val="Normal"/>
+      </w:pPr>
+      <w:r>
+        <w:rPr>
+          <w:lang w:val="en-US"/>
+        </w:rPr>
+        <w:t>- can't control performance parameters directly</w:t>
+      </w:r>
+    </w:p>
+    <w:p>
+      <w:pPr>
+        <w:pStyle w:val="Normal"/>
+      </w:pPr>
+      <w:r>
+        <w:rPr>
+          <w:lang w:val="en-US"/>
+        </w:rPr>
+        <w:t xml:space="preserve"> </w:t>
+      </w:r>
+    </w:p>
+    <w:p>
+      <w:pPr>
+        <w:pStyle w:val="Normal"/>
+      </w:pPr>
+      <w:r>
+        <w:rPr>
+          <w:lang w:val="en-US"/>
+        </w:rPr>
+        <w:t xml:space="preserve">### </w:t>
+      </w:r>
+      <w:r>
+        <w:rPr>
+          <w:lang w:val="en-US"/>
+        </w:rPr>
+        <w:t>optimum</w:t>
+      </w:r>
+      <w:r>
+        <w:rPr>
+          <w:lang w:val="en-US"/>
+        </w:rPr>
+        <w:t xml:space="preserve"> engineering design.</w:t>
+      </w:r>
+    </w:p>
+    <w:p>
+      <w:pPr>
+        <w:pStyle w:val="Normal"/>
+      </w:pPr>
+      <w:r>
+        <w:rPr>
+          <w:lang w:val="en-US"/>
+        </w:rPr>
+        <w:t>1. use **technical analysis** to determine decision variables</w:t>
+      </w:r>
+    </w:p>
+    <w:p>
+      <w:pPr>
+        <w:pStyle w:val="Normal"/>
+      </w:pPr>
+      <w:r>
+        <w:rPr>
+          <w:lang w:val="en-US"/>
+        </w:rPr>
+        <w:t>2. write **NVF** in terms of _decision variables_</w:t>
+      </w:r>
+    </w:p>
+    <w:p>
+      <w:pPr>
+        <w:pStyle w:val="Normal"/>
+      </w:pPr>
+      <w:r>
+        <w:rPr>
+          <w:lang w:val="en-US"/>
+        </w:rPr>
+        <w:t>3. use **optimisation methods** to determine</w:t>
+      </w:r>
+    </w:p>
+    <w:p>
+      <w:pPr>
+        <w:pStyle w:val="Normal"/>
+      </w:pPr>
+      <w:r>
+        <w:rPr>
+          <w:lang w:val="en-US"/>
+        </w:rPr>
+        <w:t xml:space="preserve">  - optimum set of decision variables</w:t>
+      </w:r>
+    </w:p>
+    <w:p>
+      <w:pPr>
+        <w:pStyle w:val="Normal"/>
+      </w:pPr>
+      <w:r>
+        <w:rPr>
+          <w:lang w:val="en-US"/>
+        </w:rPr>
+        <w:t xml:space="preserve">  - corresponding value of NVF</w:t>
+      </w:r>
+    </w:p>
+    <w:p>
+      <w:pPr>
+        <w:pStyle w:val="Normal"/>
+      </w:pPr>
+      <w:r>
+        <w:rPr>
+          <w:lang w:val="en-US"/>
+        </w:rPr>
+        <w:t xml:space="preserve">  - sensitive the optimum set and resulting NVF are to changes in decision variables and other parameters</w:t>
+      </w:r>
+    </w:p>
+    <w:p>
+      <w:pPr>
+        <w:pStyle w:val="Normal"/>
+      </w:pPr>
+      <w:r>
+        <w:rPr>
+          <w:lang w:val="en-US"/>
+        </w:rPr>
+        <w:t xml:space="preserve"> </w:t>
+      </w:r>
+    </w:p>
+    <w:p>
+      <w:pPr>
+        <w:pStyle w:val="Normal"/>
+      </w:pPr>
+      <w:r>
+        <w:rPr>
+          <w:lang w:val="en-US"/>
+        </w:rPr>
+        <w:t>### validity and assumptions:</w:t>
+      </w:r>
+    </w:p>
+    <w:p>
+      <w:pPr>
+        <w:pStyle w:val="Normal"/>
+      </w:pPr>
+      <w:r>
+        <w:rPr>
+          <w:lang w:val="en-US"/>
+        </w:rPr>
+        <w:t>- push to one extreme</w:t>
       </w:r>
     </w:p>
     <w:p>
@@ -4759,10 +5099,10 @@
       <w:r>
         <w:rPr>
           <w:rFonts w:ascii="Arial Narrow" w:hAnsi="Arial Narrow"/>
-          <w:b/>
-          <w:bCs/>
-          <w:i/>
-          <w:iCs/>
+          <w:b w:val="1"/>
+          <w:bCs w:val="1"/>
+          <w:i w:val="1"/>
+          <w:iCs w:val="1"/>
           <w:lang w:eastAsia="en-CA"/>
         </w:rPr>
         <w:t>effort</w:t>
@@ -4777,10 +5117,17 @@
       <w:r>
         <w:rPr>
           <w:rFonts w:ascii="Arial Narrow" w:hAnsi="Arial Narrow"/>
-          <w:color w:val="FF0000"/>
-          <w:lang w:eastAsia="en-CA"/>
-        </w:rPr>
-        <w:t>__%</w:t>
+          <w:lang w:eastAsia="en-CA"/>
+        </w:rPr>
+        <w:t>10</w:t>
+      </w:r>
+      <w:r>
+        <w:rPr>
+          <w:rFonts w:ascii="Arial Narrow" w:hAnsi="Arial Narrow"/>
+          <w:color w:val="FF0000"/>
+          <w:lang w:eastAsia="en-CA"/>
+        </w:rPr>
+        <w:t>%</w:t>
       </w:r>
     </w:p>
     <w:p>
@@ -4889,9 +5236,15 @@
       <w:r>
         <w:rPr>
           <w:rFonts w:ascii="Arial Narrow" w:hAnsi="Arial Narrow"/>
-          <w:color w:val="FF0000"/>
-        </w:rPr>
-        <w:t>_%/</w:t>
+        </w:rPr>
+        <w:t>20</w:t>
+      </w:r>
+      <w:r>
+        <w:rPr>
+          <w:rFonts w:ascii="Arial Narrow" w:hAnsi="Arial Narrow"/>
+          <w:color w:val="FF0000"/>
+        </w:rPr>
+        <w:t>%/</w:t>
       </w:r>
       <w:r>
         <w:rPr>
@@ -4921,9 +5274,15 @@
       <w:r>
         <w:rPr>
           <w:rFonts w:ascii="Arial Narrow" w:hAnsi="Arial Narrow"/>
-          <w:color w:val="FF0000"/>
-        </w:rPr>
-        <w:t>__%</w:t>
+        </w:rPr>
+        <w:t>20</w:t>
+      </w:r>
+      <w:r>
+        <w:rPr>
+          <w:rFonts w:ascii="Arial Narrow" w:hAnsi="Arial Narrow"/>
+          <w:color w:val="FF0000"/>
+        </w:rPr>
+        <w:t>%</w:t>
       </w:r>
     </w:p>
     <w:p>
@@ -12537,6 +12896,91 @@
 
 <file path=word/numbering.xml><?xml version="1.0" encoding="utf-8"?>
 <w:numbering xmlns:wpc="http://schemas.microsoft.com/office/word/2010/wordprocessingCanvas" xmlns:cx="http://schemas.microsoft.com/office/drawing/2014/chartex" xmlns:cx1="http://schemas.microsoft.com/office/drawing/2015/9/8/chartex" xmlns:cx2="http://schemas.microsoft.com/office/drawing/2015/10/21/chartex" xmlns:cx3="http://schemas.microsoft.com/office/drawing/2016/5/9/chartex" xmlns:cx4="http://schemas.microsoft.com/office/drawing/2016/5/10/chartex" xmlns:cx5="http://schemas.microsoft.com/office/drawing/2016/5/11/chartex" xmlns:cx6="http://schemas.microsoft.com/office/drawing/2016/5/12/chartex" xmlns:cx7="http://schemas.microsoft.com/office/drawing/2016/5/13/chartex" xmlns:cx8="http://schemas.microsoft.com/office/drawing/2016/5/14/chartex" xmlns:mc="http://schemas.openxmlformats.org/markup-compatibility/2006" xmlns:aink="http://schemas.microsoft.com/office/drawing/2016/ink" xmlns:am3d="http://schemas.microsoft.com/office/drawing/2017/model3d" xmlns:o="urn:schemas-microsoft-com:office:office" xmlns:oel="http://schemas.microsoft.com/office/2019/extlst" xmlns:r="http://schemas.openxmlformats.org/officeDocument/2006/relationships" xmlns:m="http://schemas.openxmlformats.org/officeDocument/2006/math" xmlns:v="urn:schemas-microsoft-com:vml" xmlns:wp14="http://schemas.microsoft.com/office/word/2010/wordprocessingDrawing" xmlns:wp="http://schemas.openxmlformats.org/drawingml/2006/wordprocessingDrawing" xmlns:w10="urn:schemas-microsoft-com:office:word" xmlns:w="http://schemas.openxmlformats.org/wordprocessingml/2006/main" xmlns:w14="http://schemas.microsoft.com/office/word/2010/wordml" xmlns:w15="http://schemas.microsoft.com/office/word/2012/wordml" xmlns:w16cex="http://schemas.microsoft.com/office/word/2018/wordml/cex" xmlns:w16cid="http://schemas.microsoft.com/office/word/2016/wordml/cid" xmlns:w16="http://schemas.microsoft.com/office/word/2018/wordml" xmlns:w16sdtdh="http://schemas.microsoft.com/office/word/2020/wordml/sdtdatahash" xmlns:w16se="http://schemas.microsoft.com/office/word/2015/wordml/symex" xmlns:wpg="http://schemas.microsoft.com/office/word/2010/wordprocessingGroup" xmlns:wpi="http://schemas.microsoft.com/office/word/2010/wordprocessingInk" xmlns:wne="http://schemas.microsoft.com/office/word/2006/wordml" xmlns:wps="http://schemas.microsoft.com/office/word/2010/wordprocessingShape" mc:Ignorable="w14 w15 w16se w16cid w16 w16cex w16sdtdh wp14">
+  <w:abstractNum xmlns:w="http://schemas.openxmlformats.org/wordprocessingml/2006/main" w:abstractNumId="32">
+    <w:nsid w:val="25635d8a"/>
+    <w:multiLevelType xmlns:w="http://schemas.openxmlformats.org/wordprocessingml/2006/main" w:val="hybridMultilevel"/>
+    <w:lvl xmlns:w="http://schemas.openxmlformats.org/wordprocessingml/2006/main" w:ilvl="0">
+      <w:start w:val="1"/>
+      <w:numFmt w:val="decimal"/>
+      <w:lvlText w:val="%1."/>
+      <w:lvlJc w:val="left"/>
+      <w:pPr>
+        <w:ind w:left="720" w:hanging="360"/>
+      </w:pPr>
+    </w:lvl>
+    <w:lvl xmlns:w="http://schemas.openxmlformats.org/wordprocessingml/2006/main" w:ilvl="1">
+      <w:start w:val="1"/>
+      <w:numFmt w:val="lowerLetter"/>
+      <w:lvlText w:val="%2."/>
+      <w:lvlJc w:val="left"/>
+      <w:pPr>
+        <w:ind w:left="1440" w:hanging="360"/>
+      </w:pPr>
+    </w:lvl>
+    <w:lvl xmlns:w="http://schemas.openxmlformats.org/wordprocessingml/2006/main" w:ilvl="2">
+      <w:start w:val="1"/>
+      <w:numFmt w:val="lowerRoman"/>
+      <w:lvlText w:val="%3."/>
+      <w:lvlJc w:val="right"/>
+      <w:pPr>
+        <w:ind w:left="2160" w:hanging="180"/>
+      </w:pPr>
+    </w:lvl>
+    <w:lvl xmlns:w="http://schemas.openxmlformats.org/wordprocessingml/2006/main" w:ilvl="3">
+      <w:start w:val="1"/>
+      <w:numFmt w:val="decimal"/>
+      <w:lvlText w:val="%4."/>
+      <w:lvlJc w:val="left"/>
+      <w:pPr>
+        <w:ind w:left="2880" w:hanging="360"/>
+      </w:pPr>
+    </w:lvl>
+    <w:lvl xmlns:w="http://schemas.openxmlformats.org/wordprocessingml/2006/main" w:ilvl="4">
+      <w:start w:val="1"/>
+      <w:numFmt w:val="lowerLetter"/>
+      <w:lvlText w:val="%5."/>
+      <w:lvlJc w:val="left"/>
+      <w:pPr>
+        <w:ind w:left="3600" w:hanging="360"/>
+      </w:pPr>
+    </w:lvl>
+    <w:lvl xmlns:w="http://schemas.openxmlformats.org/wordprocessingml/2006/main" w:ilvl="5">
+      <w:start w:val="1"/>
+      <w:numFmt w:val="lowerRoman"/>
+      <w:lvlText w:val="%6."/>
+      <w:lvlJc w:val="right"/>
+      <w:pPr>
+        <w:ind w:left="4320" w:hanging="180"/>
+      </w:pPr>
+    </w:lvl>
+    <w:lvl xmlns:w="http://schemas.openxmlformats.org/wordprocessingml/2006/main" w:ilvl="6">
+      <w:start w:val="1"/>
+      <w:numFmt w:val="decimal"/>
+      <w:lvlText w:val="%7."/>
+      <w:lvlJc w:val="left"/>
+      <w:pPr>
+        <w:ind w:left="5040" w:hanging="360"/>
+      </w:pPr>
+    </w:lvl>
+    <w:lvl xmlns:w="http://schemas.openxmlformats.org/wordprocessingml/2006/main" w:ilvl="7">
+      <w:start w:val="1"/>
+      <w:numFmt w:val="lowerLetter"/>
+      <w:lvlText w:val="%8."/>
+      <w:lvlJc w:val="left"/>
+      <w:pPr>
+        <w:ind w:left="5760" w:hanging="360"/>
+      </w:pPr>
+    </w:lvl>
+    <w:lvl xmlns:w="http://schemas.openxmlformats.org/wordprocessingml/2006/main" w:ilvl="8">
+      <w:start w:val="1"/>
+      <w:numFmt w:val="lowerRoman"/>
+      <w:lvlText w:val="%9."/>
+      <w:lvlJc w:val="right"/>
+      <w:pPr>
+        <w:ind w:left="6480" w:hanging="180"/>
+      </w:pPr>
+    </w:lvl>
+  </w:abstractNum>
   <w:abstractNum w:abstractNumId="0" w15:restartNumberingAfterBreak="0">
     <w:nsid w:val="05B10AC1"/>
     <w:multiLevelType w:val="multilevel"/>
@@ -15436,6 +15880,9 @@
       </w:pPr>
     </w:lvl>
   </w:abstractNum>
+  <w:num w:numId="34">
+    <w:abstractNumId w:val="32"/>
+  </w:num>
   <w:num w:numId="1" w16cid:durableId="1524827704">
     <w:abstractNumId w:val="14"/>
   </w:num>

</xml_diff>

<commit_message>
chore: update notes on optimization problems
Signed-off-by: Aaron <29749331+aarnphm@users.noreply.github.com>
</commit_message>
<xml_diff>
--- a/content/dump/university/eng-3px3/quiz-template.docx
+++ b/content/dump/university/eng-3px3/quiz-template.docx
@@ -4988,10 +4988,17 @@
       <w:r>
         <w:rPr>
           <w:rFonts w:ascii="Arial Narrow" w:hAnsi="Arial Narrow"/>
-          <w:color w:val="FF0000"/>
-          <w:lang w:eastAsia="en-CA"/>
-        </w:rPr>
-        <w:t>__%/</w:t>
+          <w:lang w:eastAsia="en-CA"/>
+        </w:rPr>
+        <w:t>30</w:t>
+      </w:r>
+      <w:r>
+        <w:rPr>
+          <w:rFonts w:ascii="Arial Narrow" w:hAnsi="Arial Narrow"/>
+          <w:color w:val="FF0000"/>
+          <w:lang w:eastAsia="en-CA"/>
+        </w:rPr>
+        <w:t>%/</w:t>
       </w:r>
       <w:r>
         <w:rPr>
@@ -5011,6 +5018,7 @@
         <w:spacing w:after="0" w:line="240" w:lineRule="auto"/>
         <w:rPr>
           <w:rFonts w:ascii="Arial Narrow" w:hAnsi="Arial Narrow"/>
+          <w:color w:val="FF0000"/>
           <w:lang w:eastAsia="en-CA"/>
         </w:rPr>
       </w:pPr>
@@ -5024,10 +5032,10 @@
       <w:r>
         <w:rPr>
           <w:rFonts w:ascii="Arial Narrow" w:hAnsi="Arial Narrow"/>
-          <w:b/>
-          <w:bCs/>
-          <w:i/>
-          <w:iCs/>
+          <w:b w:val="1"/>
+          <w:bCs w:val="1"/>
+          <w:i w:val="1"/>
+          <w:iCs w:val="1"/>
           <w:lang w:eastAsia="en-CA"/>
         </w:rPr>
         <w:t>answer</w:t>
@@ -5044,15 +5052,15 @@
           <w:rFonts w:ascii="Arial Narrow" w:hAnsi="Arial Narrow"/>
           <w:lang w:eastAsia="en-CA"/>
         </w:rPr>
-        <w:tab/>
-      </w:r>
-      <w:r>
-        <w:rPr>
-          <w:rFonts w:ascii="Arial Narrow" w:hAnsi="Arial Narrow"/>
-          <w:color w:val="FF0000"/>
-          <w:lang w:eastAsia="en-CA"/>
-        </w:rPr>
-        <w:t>__%</w:t>
+        <w:t xml:space="preserve"> 10</w:t>
+      </w:r>
+      <w:r>
+        <w:rPr>
+          <w:rFonts w:ascii="Arial Narrow" w:hAnsi="Arial Narrow"/>
+          <w:color w:val="FF0000"/>
+          <w:lang w:eastAsia="en-CA"/>
+        </w:rPr>
+        <w:t>%</w:t>
       </w:r>
     </w:p>
     <w:p>
@@ -5073,7 +5081,21 @@
           <w:rFonts w:ascii="Arial Narrow" w:hAnsi="Arial Narrow"/>
           <w:lang w:eastAsia="en-CA"/>
         </w:rPr>
-        <w:t>10%: What fraction of the quiz did you have the correct process for during class? __%</w:t>
+        <w:t xml:space="preserve">10%: What fraction of the quiz did you have the correct process for during class? </w:t>
+      </w:r>
+      <w:r>
+        <w:rPr>
+          <w:rFonts w:ascii="Arial Narrow" w:hAnsi="Arial Narrow"/>
+          <w:lang w:eastAsia="en-CA"/>
+        </w:rPr>
+        <w:t>10</w:t>
+      </w:r>
+      <w:r>
+        <w:rPr>
+          <w:rFonts w:ascii="Arial Narrow" w:hAnsi="Arial Narrow"/>
+          <w:lang w:eastAsia="en-CA"/>
+        </w:rPr>
+        <w:t>%</w:t>
       </w:r>
     </w:p>
     <w:p>
@@ -5146,9 +5168,15 @@
       <w:r>
         <w:rPr>
           <w:rFonts w:ascii="Arial Narrow" w:hAnsi="Arial Narrow"/>
-          <w:color w:val="FF0000"/>
-        </w:rPr>
-        <w:t>__%/</w:t>
+        </w:rPr>
+        <w:t>40</w:t>
+      </w:r>
+      <w:r>
+        <w:rPr>
+          <w:rFonts w:ascii="Arial Narrow" w:hAnsi="Arial Narrow"/>
+          <w:color w:val="FF0000"/>
+        </w:rPr>
+        <w:t>%/</w:t>
       </w:r>
       <w:r>
         <w:rPr>
@@ -5299,7 +5327,21 @@
           <w:rFonts w:ascii="Arial Narrow" w:hAnsi="Arial Narrow"/>
           <w:color w:val="FF0000"/>
         </w:rPr>
-        <w:t>Total: __%</w:t>
+        <w:t xml:space="preserve">Total: </w:t>
+      </w:r>
+      <w:r>
+        <w:rPr>
+          <w:rFonts w:ascii="Arial Narrow" w:hAnsi="Arial Narrow"/>
+          <w:color w:val="FF0000"/>
+        </w:rPr>
+        <w:t>90</w:t>
+      </w:r>
+      <w:r>
+        <w:rPr>
+          <w:rFonts w:ascii="Arial Narrow" w:hAnsi="Arial Narrow"/>
+          <w:color w:val="FF0000"/>
+        </w:rPr>
+        <w:t>%</w:t>
       </w:r>
     </w:p>
     <w:tbl>
@@ -5400,8 +5442,8 @@
       <w:r>
         <w:rPr>
           <w:rFonts w:ascii="Arial Narrow" w:hAnsi="Arial Narrow"/>
-          <w:i/>
-          <w:iCs/>
+          <w:i w:val="1"/>
+          <w:iCs w:val="1"/>
           <w:lang w:val="en-US"/>
         </w:rPr>
         <w:t>(Optional)</w:t>
@@ -5416,6 +5458,40 @@
     </w:p>
     <w:p>
       <w:pPr>
+        <w:pStyle w:val="Normal"/>
+        <w:rPr>
+          <w:lang w:val="en-US"/>
+        </w:rPr>
+      </w:pPr>
+    </w:p>
+    <w:p>
+      <w:pPr>
+        <w:pStyle w:val="Normal"/>
+        <w:rPr>
+          <w:lang w:val="en-US"/>
+        </w:rPr>
+      </w:pPr>
+      <w:r>
+        <w:rPr>
+          <w:lang w:val="en-US"/>
+        </w:rPr>
+        <w:t xml:space="preserve">Yes, because increase by 50% </w:t>
+      </w:r>
+      <w:r>
+        <w:rPr>
+          <w:lang w:val="en-US"/>
+        </w:rPr>
+        <w:t>cancelled</w:t>
+      </w:r>
+      <w:r>
+        <w:rPr>
+          <w:lang w:val="en-US"/>
+        </w:rPr>
+        <w:t xml:space="preserve"> out by sales increasing by 25%</w:t>
+      </w:r>
+    </w:p>
+    <w:p>
+      <w:pPr>
         <w:rPr>
           <w:rFonts w:ascii="Arial Narrow" w:hAnsi="Arial Narrow"/>
           <w:lang w:val="en-US"/>
@@ -5440,6 +5516,146 @@
     </w:p>
     <w:p>
       <w:pPr>
+        <w:pStyle w:val="Normal"/>
+        <w:rPr>
+          <w:lang w:val="en-US"/>
+        </w:rPr>
+      </w:pPr>
+    </w:p>
+    <w:p>
+      <w:pPr>
+        <w:pStyle w:val="Normal"/>
+        <w:rPr>
+          <w:lang w:val="en-US"/>
+        </w:rPr>
+      </w:pPr>
+      <w:r>
+        <w:rPr>
+          <w:lang w:val="en-US"/>
+        </w:rPr>
+        <w:t xml:space="preserve">### Marginal analysis </w:t>
+      </w:r>
+    </w:p>
+    <w:p>
+      <w:pPr>
+        <w:pStyle w:val="Normal"/>
+      </w:pPr>
+      <w:r>
+        <w:rPr>
+          <w:lang w:val="en-US"/>
+        </w:rPr>
+        <w:t xml:space="preserve"> </w:t>
+      </w:r>
+    </w:p>
+    <w:p>
+      <w:pPr>
+        <w:pStyle w:val="Normal"/>
+      </w:pPr>
+      <w:r>
+        <w:rPr>
+          <w:lang w:val="en-US"/>
+        </w:rPr>
+        <w:t>&gt; determining the impact of a decision on net value,</w:t>
+      </w:r>
+    </w:p>
+    <w:p>
+      <w:pPr>
+        <w:pStyle w:val="Normal"/>
+      </w:pPr>
+      <w:r>
+        <w:rPr>
+          <w:lang w:val="en-US"/>
+        </w:rPr>
+        <w:t>especially when the decision is incremental (e.g., change in NV with one more orange)</w:t>
+      </w:r>
+    </w:p>
+    <w:p>
+      <w:pPr>
+        <w:pStyle w:val="Normal"/>
+      </w:pPr>
+      <w:r>
+        <w:rPr>
+          <w:lang w:val="en-US"/>
+        </w:rPr>
+        <w:t xml:space="preserve"> </w:t>
+      </w:r>
+    </w:p>
+    <w:p>
+      <w:pPr>
+        <w:pStyle w:val="Normal"/>
+      </w:pPr>
+      <w:r>
+        <w:rPr>
+          <w:lang w:val="en-US"/>
+        </w:rPr>
+        <w:t xml:space="preserve">### Sensitivity analysis </w:t>
+      </w:r>
+    </w:p>
+    <w:p>
+      <w:pPr>
+        <w:pStyle w:val="Normal"/>
+      </w:pPr>
+      <w:r>
+        <w:rPr>
+          <w:lang w:val="en-US"/>
+        </w:rPr>
+        <w:t xml:space="preserve"> </w:t>
+      </w:r>
+    </w:p>
+    <w:p>
+      <w:pPr>
+        <w:pStyle w:val="Normal"/>
+      </w:pPr>
+      <w:r>
+        <w:rPr>
+          <w:lang w:val="en-US"/>
+        </w:rPr>
+        <w:t>&gt; how sensitive the model (i.e., NVF) is to changes in its</w:t>
+      </w:r>
+    </w:p>
+    <w:p>
+      <w:pPr>
+        <w:pStyle w:val="Normal"/>
+      </w:pPr>
+      <w:r>
+        <w:rPr>
+          <w:lang w:val="en-US"/>
+        </w:rPr>
+        <w:t>inputs or parameters (like conversion factors).</w:t>
+      </w:r>
+    </w:p>
+    <w:p>
+      <w:pPr>
+        <w:pStyle w:val="Normal"/>
+      </w:pPr>
+      <w:r>
+        <w:rPr>
+          <w:lang w:val="en-US"/>
+        </w:rPr>
+        <w:t xml:space="preserve"> </w:t>
+      </w:r>
+    </w:p>
+    <w:p>
+      <w:pPr>
+        <w:pStyle w:val="Normal"/>
+      </w:pPr>
+      <w:r>
+        <w:rPr>
+          <w:lang w:val="en-US"/>
+        </w:rPr>
+        <w:t>= marginal analysis for each variable separately and comparing the results.</w:t>
+      </w:r>
+    </w:p>
+    <w:p>
+      <w:pPr>
+        <w:pStyle w:val="Normal"/>
+        <w:rPr>
+          <w:lang w:val="en-US"/>
+        </w:rPr>
+      </w:pPr>
+    </w:p>
+    <w:p>
+      <w:pPr>
         <w:rPr>
           <w:rFonts w:ascii="Arial Narrow" w:hAnsi="Arial Narrow"/>
           <w:lang w:val="en-US"/>
@@ -5480,10 +5696,17 @@
       <w:r>
         <w:rPr>
           <w:rFonts w:ascii="Arial Narrow" w:hAnsi="Arial Narrow"/>
-          <w:color w:val="FF0000"/>
-          <w:lang w:eastAsia="en-CA"/>
-        </w:rPr>
-        <w:t>__%/</w:t>
+          <w:lang w:eastAsia="en-CA"/>
+        </w:rPr>
+        <w:t>0</w:t>
+      </w:r>
+      <w:r>
+        <w:rPr>
+          <w:rFonts w:ascii="Arial Narrow" w:hAnsi="Arial Narrow"/>
+          <w:color w:val="FF0000"/>
+          <w:lang w:eastAsia="en-CA"/>
+        </w:rPr>
+        <w:t>%/</w:t>
       </w:r>
       <w:r>
         <w:rPr>
@@ -5631,9 +5854,15 @@
       <w:r>
         <w:rPr>
           <w:rFonts w:ascii="Arial Narrow" w:hAnsi="Arial Narrow"/>
-          <w:color w:val="FF0000"/>
-        </w:rPr>
-        <w:t>__%/</w:t>
+        </w:rPr>
+        <w:t>30</w:t>
+      </w:r>
+      <w:r>
+        <w:rPr>
+          <w:rFonts w:ascii="Arial Narrow" w:hAnsi="Arial Narrow"/>
+          <w:color w:val="FF0000"/>
+        </w:rPr>
+        <w:t>%/</w:t>
       </w:r>
       <w:r>
         <w:rPr>
@@ -5676,18 +5905,18 @@
       <w:r>
         <w:rPr>
           <w:rFonts w:ascii="Arial Narrow" w:hAnsi="Arial Narrow"/>
-          <w:b/>
-          <w:bCs/>
-          <w:i/>
-          <w:iCs/>
+          <w:b w:val="1"/>
+          <w:bCs w:val="1"/>
+          <w:i w:val="1"/>
+          <w:iCs w:val="1"/>
         </w:rPr>
         <w:t>now correctly solved</w:t>
       </w:r>
       <w:r>
         <w:rPr>
           <w:rFonts w:ascii="Arial Narrow" w:hAnsi="Arial Narrow"/>
-          <w:i/>
-          <w:iCs/>
+          <w:i w:val="1"/>
+          <w:iCs w:val="1"/>
         </w:rPr>
         <w:t xml:space="preserve"> </w:t>
       </w:r>
@@ -5695,14 +5924,32 @@
         <w:rPr>
           <w:rFonts w:ascii="Arial Narrow" w:hAnsi="Arial Narrow"/>
         </w:rPr>
-        <w:t xml:space="preserve">with work that's your own? → </w:t>
-      </w:r>
-      <w:r>
-        <w:rPr>
-          <w:rFonts w:ascii="Arial Narrow" w:hAnsi="Arial Narrow"/>
-          <w:color w:val="FF0000"/>
-        </w:rPr>
-        <w:t>__%</w:t>
+        <w:t xml:space="preserve">with work </w:t>
+      </w:r>
+      <w:r>
+        <w:rPr>
+          <w:rFonts w:ascii="Arial Narrow" w:hAnsi="Arial Narrow"/>
+        </w:rPr>
+        <w:t>that's</w:t>
+      </w:r>
+      <w:r>
+        <w:rPr>
+          <w:rFonts w:ascii="Arial Narrow" w:hAnsi="Arial Narrow"/>
+        </w:rPr>
+        <w:t xml:space="preserve"> your own? → </w:t>
+      </w:r>
+      <w:r>
+        <w:rPr>
+          <w:rFonts w:ascii="Arial Narrow" w:hAnsi="Arial Narrow"/>
+        </w:rPr>
+        <w:t>30</w:t>
+      </w:r>
+      <w:r>
+        <w:rPr>
+          <w:rFonts w:ascii="Arial Narrow" w:hAnsi="Arial Narrow"/>
+          <w:color w:val="FF0000"/>
+        </w:rPr>
+        <w:t>%</w:t>
       </w:r>
     </w:p>
     <w:p>
@@ -5716,14 +5963,26 @@
         <w:rPr>
           <w:rFonts w:ascii="Arial Narrow" w:hAnsi="Arial Narrow"/>
         </w:rPr>
-        <w:t xml:space="preserve">Reflection: </w:t>
-      </w:r>
-      <w:r>
-        <w:rPr>
-          <w:rFonts w:ascii="Arial Narrow" w:hAnsi="Arial Narrow"/>
-          <w:color w:val="FF0000"/>
-        </w:rPr>
-        <w:t>_%/</w:t>
+        <w:t>Reflection:</w:t>
+      </w:r>
+      <w:r>
+        <w:rPr>
+          <w:rFonts w:ascii="Arial Narrow" w:hAnsi="Arial Narrow"/>
+        </w:rPr>
+        <w:t xml:space="preserve"> </w:t>
+      </w:r>
+      <w:r>
+        <w:rPr>
+          <w:rFonts w:ascii="Arial Narrow" w:hAnsi="Arial Narrow"/>
+        </w:rPr>
+        <w:t>20</w:t>
+      </w:r>
+      <w:r>
+        <w:rPr>
+          <w:rFonts w:ascii="Arial Narrow" w:hAnsi="Arial Narrow"/>
+          <w:color w:val="FF0000"/>
+        </w:rPr>
+        <w:t>%/</w:t>
       </w:r>
       <w:r>
         <w:rPr>
@@ -5753,9 +6012,15 @@
       <w:r>
         <w:rPr>
           <w:rFonts w:ascii="Arial Narrow" w:hAnsi="Arial Narrow"/>
-          <w:color w:val="FF0000"/>
-        </w:rPr>
-        <w:t>__%</w:t>
+        </w:rPr>
+        <w:t>20</w:t>
+      </w:r>
+      <w:r>
+        <w:rPr>
+          <w:rFonts w:ascii="Arial Narrow" w:hAnsi="Arial Narrow"/>
+          <w:color w:val="FF0000"/>
+        </w:rPr>
+        <w:t>%</w:t>
       </w:r>
     </w:p>
     <w:p>
@@ -5772,7 +6037,21 @@
           <w:rFonts w:ascii="Arial Narrow" w:hAnsi="Arial Narrow"/>
           <w:color w:val="FF0000"/>
         </w:rPr>
-        <w:t>Total: __%</w:t>
+        <w:t xml:space="preserve">Total: </w:t>
+      </w:r>
+      <w:r>
+        <w:rPr>
+          <w:rFonts w:ascii="Arial Narrow" w:hAnsi="Arial Narrow"/>
+          <w:color w:val="FF0000"/>
+        </w:rPr>
+        <w:t>30</w:t>
+      </w:r>
+      <w:r>
+        <w:rPr>
+          <w:rFonts w:ascii="Arial Narrow" w:hAnsi="Arial Narrow"/>
+          <w:color w:val="FF0000"/>
+        </w:rPr>
+        <w:t>%</w:t>
       </w:r>
     </w:p>
     <w:tbl>
@@ -5856,11 +6135,152 @@
     </w:p>
     <w:p>
       <w:pPr>
-        <w:rPr>
-          <w:rFonts w:ascii="Arial Narrow" w:hAnsi="Arial Narrow"/>
-          <w:lang w:val="en-US"/>
-        </w:rPr>
-      </w:pPr>
+        <w:pStyle w:val="Normal"/>
+        <w:rPr>
+          <w:lang w:val="en-US"/>
+        </w:rPr>
+      </w:pPr>
+      <w:r>
+        <w:rPr>
+          <w:lang w:val="en-US"/>
+        </w:rPr>
+        <w:t xml:space="preserve">Decision variables: </w:t>
+      </w:r>
+      <w:r>
+        <w:rPr>
+          <w:lang w:val="en-US"/>
+        </w:rPr>
+        <w:t>$t_1$, $t_2$</w:t>
+      </w:r>
+    </w:p>
+    <w:p>
+      <w:pPr>
+        <w:pStyle w:val="Normal"/>
+        <w:rPr>
+          <w:lang w:val="en-US"/>
+        </w:rPr>
+      </w:pPr>
+      <w:r>
+        <w:rPr>
+          <w:lang w:val="en-US"/>
+        </w:rPr>
+        <w:t>parameters: $</w:t>
+      </w:r>
+      <w:r>
+        <w:rPr>
+          <w:lang w:val="en-US"/>
+        </w:rPr>
+        <w:t>x</w:t>
+      </w:r>
+      <w:r>
+        <w:rPr>
+          <w:lang w:val="en-US"/>
+        </w:rPr>
+        <w:t>_1$ and $</w:t>
+      </w:r>
+      <w:r>
+        <w:rPr>
+          <w:lang w:val="en-US"/>
+        </w:rPr>
+        <w:t>x</w:t>
+      </w:r>
+      <w:r>
+        <w:rPr>
+          <w:lang w:val="en-US"/>
+        </w:rPr>
+        <w:t>_2$, $T$, $t_1$, $t_2$</w:t>
+      </w:r>
+    </w:p>
+    <w:p>
+      <w:pPr>
+        <w:pStyle w:val="Normal"/>
+        <w:rPr>
+          <w:lang w:val="en-US"/>
+        </w:rPr>
+      </w:pPr>
+      <w:r>
+        <w:rPr>
+          <w:lang w:val="en-US"/>
+        </w:rPr>
+        <w:t>Function: $</w:t>
+      </w:r>
+      <w:r>
+        <w:rPr>
+          <w:lang w:val="en-US"/>
+        </w:rPr>
+        <w:t>x</w:t>
+      </w:r>
+      <w:r>
+        <w:rPr>
+          <w:lang w:val="en-US"/>
+        </w:rPr>
+        <w:t>_1 \</w:t>
+      </w:r>
+      <w:r>
+        <w:rPr>
+          <w:lang w:val="en-US"/>
+        </w:rPr>
+        <w:t>cdots</w:t>
+      </w:r>
+      <w:r>
+        <w:rPr>
+          <w:lang w:val="en-US"/>
+        </w:rPr>
+        <w:t xml:space="preserve"> t_1 + </w:t>
+      </w:r>
+      <w:r>
+        <w:rPr>
+          <w:lang w:val="en-US"/>
+        </w:rPr>
+        <w:t>x</w:t>
+      </w:r>
+      <w:r>
+        <w:rPr>
+          <w:lang w:val="en-US"/>
+        </w:rPr>
+        <w:t>_2 \</w:t>
+      </w:r>
+      <w:r>
+        <w:rPr>
+          <w:lang w:val="en-US"/>
+        </w:rPr>
+        <w:t>cdots</w:t>
+      </w:r>
+      <w:r>
+        <w:rPr>
+          <w:lang w:val="en-US"/>
+        </w:rPr>
+        <w:t xml:space="preserve"> t_2$</w:t>
+      </w:r>
+    </w:p>
+    <w:p>
+      <w:pPr>
+        <w:rPr>
+          <w:rFonts w:ascii="Arial Narrow" w:hAnsi="Arial Narrow"/>
+          <w:lang w:val="en-US"/>
+        </w:rPr>
+      </w:pPr>
+      <w:r>
+        <w:rPr>
+          <w:rFonts w:ascii="Arial Narrow" w:hAnsi="Arial Narrow"/>
+          <w:lang w:val="en-US"/>
+        </w:rPr>
+        <w:t>Constraints: $t_1+t_2 \</w:t>
+      </w:r>
+      <w:r>
+        <w:rPr>
+          <w:rFonts w:ascii="Arial Narrow" w:hAnsi="Arial Narrow"/>
+          <w:lang w:val="en-US"/>
+        </w:rPr>
+        <w:t>leq</w:t>
+      </w:r>
+      <w:r>
+        <w:rPr>
+          <w:rFonts w:ascii="Arial Narrow" w:hAnsi="Arial Narrow"/>
+          <w:lang w:val="en-US"/>
+        </w:rPr>
+        <w:t xml:space="preserve"> T$</w:t>
+      </w:r>
     </w:p>
     <w:p>
       <w:pPr>
@@ -5873,8 +6293,8 @@
       <w:r>
         <w:rPr>
           <w:rFonts w:ascii="Arial Narrow" w:hAnsi="Arial Narrow"/>
-          <w:i/>
-          <w:iCs/>
+          <w:i w:val="1"/>
+          <w:iCs w:val="1"/>
           <w:lang w:val="en-US"/>
         </w:rPr>
         <w:t>(Optional)</w:t>
@@ -5918,6 +6338,1107 @@
           <w:lang w:val="en-US"/>
         </w:rPr>
       </w:pPr>
+      <w:r>
+        <w:rPr>
+          <w:rFonts w:ascii="Arial Narrow" w:hAnsi="Arial Narrow"/>
+          <w:lang w:val="en-US"/>
+        </w:rPr>
+        <w:t># Model-based Optimization</w:t>
+      </w:r>
+    </w:p>
+    <w:p>
+      <w:pPr>
+        <w:pStyle w:val="Normal"/>
+      </w:pPr>
+      <w:r>
+        <w:rPr>
+          <w:rFonts w:ascii="Arial Narrow" w:hAnsi="Arial Narrow"/>
+          <w:lang w:val="en-US"/>
+        </w:rPr>
+        <w:t xml:space="preserve"> </w:t>
+      </w:r>
+    </w:p>
+    <w:p>
+      <w:pPr>
+        <w:pStyle w:val="Normal"/>
+      </w:pPr>
+      <w:r>
+        <w:rPr>
+          <w:rFonts w:ascii="Arial Narrow" w:hAnsi="Arial Narrow"/>
+          <w:lang w:val="en-US"/>
+        </w:rPr>
+        <w:t>- conclusions from the model of the system</w:t>
+      </w:r>
+    </w:p>
+    <w:p>
+      <w:pPr>
+        <w:pStyle w:val="Normal"/>
+      </w:pPr>
+      <w:r>
+        <w:rPr>
+          <w:rFonts w:ascii="Arial Narrow" w:hAnsi="Arial Narrow"/>
+          <w:lang w:val="en-US"/>
+        </w:rPr>
+        <w:t xml:space="preserve"> </w:t>
+      </w:r>
+    </w:p>
+    <w:p>
+      <w:pPr>
+        <w:pStyle w:val="Normal"/>
+      </w:pPr>
+      <w:r>
+        <w:rPr>
+          <w:rFonts w:ascii="Arial Narrow" w:hAnsi="Arial Narrow"/>
+          <w:lang w:val="en-US"/>
+        </w:rPr>
+        <w:t>Components:</w:t>
+      </w:r>
+    </w:p>
+    <w:p>
+      <w:pPr>
+        <w:pStyle w:val="Normal"/>
+      </w:pPr>
+      <w:r>
+        <w:rPr>
+          <w:rFonts w:ascii="Arial Narrow" w:hAnsi="Arial Narrow"/>
+          <w:lang w:val="en-US"/>
+        </w:rPr>
+        <w:t>- decision variables</w:t>
+      </w:r>
+    </w:p>
+    <w:p>
+      <w:pPr>
+        <w:pStyle w:val="Normal"/>
+      </w:pPr>
+      <w:r>
+        <w:rPr>
+          <w:rFonts w:ascii="Arial Narrow" w:hAnsi="Arial Narrow"/>
+          <w:lang w:val="en-US"/>
+        </w:rPr>
+        <w:t>- constraints</w:t>
+      </w:r>
+    </w:p>
+    <w:p>
+      <w:pPr>
+        <w:pStyle w:val="Normal"/>
+      </w:pPr>
+      <w:r>
+        <w:rPr>
+          <w:rFonts w:ascii="Arial Narrow" w:hAnsi="Arial Narrow"/>
+          <w:lang w:val="en-US"/>
+        </w:rPr>
+        <w:t>- objectives</w:t>
+      </w:r>
+    </w:p>
+    <w:p>
+      <w:pPr>
+        <w:pStyle w:val="Normal"/>
+      </w:pPr>
+      <w:r>
+        <w:rPr>
+          <w:rFonts w:ascii="Arial Narrow" w:hAnsi="Arial Narrow"/>
+          <w:lang w:val="en-US"/>
+        </w:rPr>
+        <w:t>- functions: mathematical function that determines the objective as a function of decision variable</w:t>
+      </w:r>
+    </w:p>
+    <w:p>
+      <w:pPr>
+        <w:pStyle w:val="Normal"/>
+      </w:pPr>
+      <w:r>
+        <w:rPr>
+          <w:rFonts w:ascii="Arial Narrow" w:hAnsi="Arial Narrow"/>
+          <w:lang w:val="en-US"/>
+        </w:rPr>
+        <w:t xml:space="preserve"> </w:t>
+      </w:r>
+    </w:p>
+    <w:p>
+      <w:pPr>
+        <w:pStyle w:val="Normal"/>
+      </w:pPr>
+      <w:r>
+        <w:rPr>
+          <w:rFonts w:ascii="Arial Narrow" w:hAnsi="Arial Narrow"/>
+          <w:lang w:val="en-US"/>
+        </w:rPr>
+        <w:t>$$</w:t>
+      </w:r>
+    </w:p>
+    <w:p>
+      <w:pPr>
+        <w:pStyle w:val="Normal"/>
+      </w:pPr>
+      <w:r>
+        <w:rPr>
+          <w:rFonts w:ascii="Arial Narrow" w:hAnsi="Arial Narrow"/>
+          <w:lang w:val="en-US"/>
+        </w:rPr>
+        <w:t>\begin{align*}</w:t>
+      </w:r>
+    </w:p>
+    <w:p>
+      <w:pPr>
+        <w:pStyle w:val="Normal"/>
+      </w:pPr>
+      <w:r>
+        <w:rPr>
+          <w:rFonts w:ascii="Arial Narrow" w:hAnsi="Arial Narrow"/>
+          <w:lang w:val="en-US"/>
+        </w:rPr>
+        <w:t xml:space="preserve">\min_{x} \phi = f(x) &amp; &amp;\leftarrow &amp;\space \text{Objective function} </w:t>
+      </w:r>
+      <w:r>
+        <w:rPr>
+          <w:rFonts w:ascii="Arial Narrow" w:hAnsi="Arial Narrow"/>
+          <w:lang w:val="en-US"/>
+        </w:rPr>
+        <w:t>\\\</w:t>
+      </w:r>
+    </w:p>
+    <w:p>
+      <w:pPr>
+        <w:pStyle w:val="Normal"/>
+      </w:pPr>
+      <w:r>
+        <w:rPr>
+          <w:rFonts w:ascii="Arial Narrow" w:hAnsi="Arial Narrow"/>
+          <w:lang w:val="en-US"/>
+        </w:rPr>
+        <w:t xml:space="preserve">\text{s.t} &amp; &amp;\leftarrow &amp;\space \text{Constraints} </w:t>
+      </w:r>
+      <w:r>
+        <w:rPr>
+          <w:rFonts w:ascii="Arial Narrow" w:hAnsi="Arial Narrow"/>
+          <w:lang w:val="en-US"/>
+        </w:rPr>
+        <w:t>\\\</w:t>
+      </w:r>
+    </w:p>
+    <w:p>
+      <w:pPr>
+        <w:pStyle w:val="Normal"/>
+      </w:pPr>
+      <w:r>
+        <w:rPr>
+          <w:rFonts w:ascii="Arial Narrow" w:hAnsi="Arial Narrow"/>
+          <w:lang w:val="en-US"/>
+        </w:rPr>
+        <w:t xml:space="preserve">h(x) = 0 &amp; &amp;\leftarrow &amp;\space \text{Equality constraints} </w:t>
+      </w:r>
+      <w:r>
+        <w:rPr>
+          <w:rFonts w:ascii="Arial Narrow" w:hAnsi="Arial Narrow"/>
+          <w:lang w:val="en-US"/>
+        </w:rPr>
+        <w:t>\\\</w:t>
+      </w:r>
+    </w:p>
+    <w:p>
+      <w:pPr>
+        <w:pStyle w:val="Normal"/>
+      </w:pPr>
+      <w:r>
+        <w:rPr>
+          <w:rFonts w:ascii="Arial Narrow" w:hAnsi="Arial Narrow"/>
+          <w:lang w:val="en-US"/>
+        </w:rPr>
+        <w:t xml:space="preserve">g(x) \leq 0 &amp; &amp;\leftarrow &amp;\space \text{Inequality constraints} </w:t>
+      </w:r>
+      <w:r>
+        <w:rPr>
+          <w:rFonts w:ascii="Arial Narrow" w:hAnsi="Arial Narrow"/>
+          <w:lang w:val="en-US"/>
+        </w:rPr>
+        <w:t>\\\</w:t>
+      </w:r>
+    </w:p>
+    <w:p>
+      <w:pPr>
+        <w:pStyle w:val="Normal"/>
+      </w:pPr>
+      <w:r>
+        <w:rPr>
+          <w:rFonts w:ascii="Arial Narrow" w:hAnsi="Arial Narrow"/>
+          <w:lang w:val="en-US"/>
+        </w:rPr>
+        <w:t>x_{lb} \leq x \leq x_{ub} &amp; &amp;\leftarrow &amp;\space \text{Bounds}</w:t>
+      </w:r>
+    </w:p>
+    <w:p>
+      <w:pPr>
+        <w:pStyle w:val="Normal"/>
+      </w:pPr>
+      <w:r>
+        <w:rPr>
+          <w:rFonts w:ascii="Arial Narrow" w:hAnsi="Arial Narrow"/>
+          <w:lang w:val="en-US"/>
+        </w:rPr>
+        <w:t>\end{align*}</w:t>
+      </w:r>
+    </w:p>
+    <w:p>
+      <w:pPr>
+        <w:pStyle w:val="Normal"/>
+      </w:pPr>
+      <w:r>
+        <w:rPr>
+          <w:rFonts w:ascii="Arial Narrow" w:hAnsi="Arial Narrow"/>
+          <w:lang w:val="en-US"/>
+        </w:rPr>
+        <w:t>$$</w:t>
+      </w:r>
+    </w:p>
+    <w:p>
+      <w:pPr>
+        <w:pStyle w:val="Normal"/>
+      </w:pPr>
+      <w:r>
+        <w:rPr>
+          <w:rFonts w:ascii="Arial Narrow" w:hAnsi="Arial Narrow"/>
+          <w:lang w:val="en-US"/>
+        </w:rPr>
+        <w:t xml:space="preserve"> </w:t>
+      </w:r>
+    </w:p>
+    <w:p>
+      <w:pPr>
+        <w:pStyle w:val="Normal"/>
+      </w:pPr>
+      <w:r>
+        <w:rPr>
+          <w:rFonts w:ascii="Arial Narrow" w:hAnsi="Arial Narrow"/>
+          <w:lang w:val="en-US"/>
+        </w:rPr>
+        <w:t xml:space="preserve"> </w:t>
+      </w:r>
+    </w:p>
+    <w:p>
+      <w:pPr>
+        <w:pStyle w:val="Normal"/>
+      </w:pPr>
+      <w:r>
+        <w:rPr>
+          <w:rFonts w:ascii="Arial Narrow" w:hAnsi="Arial Narrow"/>
+          <w:lang w:val="en-US"/>
+        </w:rPr>
+        <w:t>## decision variables</w:t>
+      </w:r>
+    </w:p>
+    <w:p>
+      <w:pPr>
+        <w:pStyle w:val="Normal"/>
+      </w:pPr>
+      <w:r>
+        <w:rPr>
+          <w:rFonts w:ascii="Arial Narrow" w:hAnsi="Arial Narrow"/>
+          <w:lang w:val="en-US"/>
+        </w:rPr>
+        <w:t xml:space="preserve"> </w:t>
+      </w:r>
+    </w:p>
+    <w:p>
+      <w:pPr>
+        <w:pStyle w:val="Normal"/>
+      </w:pPr>
+      <w:r>
+        <w:rPr>
+          <w:rFonts w:ascii="Arial Narrow" w:hAnsi="Arial Narrow"/>
+          <w:lang w:val="en-US"/>
+        </w:rPr>
+        <w:t>### discrete.</w:t>
+      </w:r>
+    </w:p>
+    <w:p>
+      <w:pPr>
+        <w:pStyle w:val="Normal"/>
+      </w:pPr>
+      <w:r>
+        <w:rPr>
+          <w:rFonts w:ascii="Arial Narrow" w:hAnsi="Arial Narrow"/>
+          <w:lang w:val="en-US"/>
+        </w:rPr>
+        <w:t xml:space="preserve"> </w:t>
+      </w:r>
+    </w:p>
+    <w:p>
+      <w:pPr>
+        <w:pStyle w:val="Normal"/>
+      </w:pPr>
+      <w:r>
+        <w:rPr>
+          <w:rFonts w:ascii="Arial Narrow" w:hAnsi="Arial Narrow"/>
+          <w:lang w:val="en-US"/>
+        </w:rPr>
+        <w:t>&gt; limited to a fixed or countable set of values</w:t>
+      </w:r>
+    </w:p>
+    <w:p>
+      <w:pPr>
+        <w:pStyle w:val="Normal"/>
+      </w:pPr>
+      <w:r>
+        <w:rPr>
+          <w:rFonts w:ascii="Arial Narrow" w:hAnsi="Arial Narrow"/>
+          <w:lang w:val="en-US"/>
+        </w:rPr>
+        <w:t xml:space="preserve"> </w:t>
+      </w:r>
+    </w:p>
+    <w:p>
+      <w:pPr>
+        <w:pStyle w:val="Normal"/>
+      </w:pPr>
+      <w:r>
+        <w:rPr>
+          <w:rFonts w:ascii="Arial Narrow" w:hAnsi="Arial Narrow"/>
+          <w:lang w:val="en-US"/>
+        </w:rPr>
+        <w:t>$$</w:t>
+      </w:r>
+    </w:p>
+    <w:p>
+      <w:pPr>
+        <w:pStyle w:val="Normal"/>
+      </w:pPr>
+      <w:r>
+        <w:rPr>
+          <w:rFonts w:ascii="Arial Narrow" w:hAnsi="Arial Narrow"/>
+          <w:lang w:val="en-US"/>
+        </w:rPr>
+        <w:t>x_{\mathcal{D}} \space | \space a \in \mathcal{I} = \lbrace 1, 2, 3, 4, 5 \rbrace</w:t>
+      </w:r>
+    </w:p>
+    <w:p>
+      <w:pPr>
+        <w:pStyle w:val="Normal"/>
+      </w:pPr>
+      <w:r>
+        <w:rPr>
+          <w:rFonts w:ascii="Arial Narrow" w:hAnsi="Arial Narrow"/>
+          <w:lang w:val="en-US"/>
+        </w:rPr>
+        <w:t>$$</w:t>
+      </w:r>
+    </w:p>
+    <w:p>
+      <w:pPr>
+        <w:pStyle w:val="Normal"/>
+      </w:pPr>
+      <w:r>
+        <w:rPr>
+          <w:rFonts w:ascii="Arial Narrow" w:hAnsi="Arial Narrow"/>
+          <w:lang w:val="en-US"/>
+        </w:rPr>
+        <w:t xml:space="preserve"> </w:t>
+      </w:r>
+    </w:p>
+    <w:p>
+      <w:pPr>
+        <w:pStyle w:val="Normal"/>
+      </w:pPr>
+      <w:r>
+        <w:rPr>
+          <w:rFonts w:ascii="Arial Narrow" w:hAnsi="Arial Narrow"/>
+          <w:lang w:val="en-US"/>
+        </w:rPr>
+        <w:t>### continuous.</w:t>
+      </w:r>
+    </w:p>
+    <w:p>
+      <w:pPr>
+        <w:pStyle w:val="Normal"/>
+      </w:pPr>
+      <w:r>
+        <w:rPr>
+          <w:rFonts w:ascii="Arial Narrow" w:hAnsi="Arial Narrow"/>
+          <w:lang w:val="en-US"/>
+        </w:rPr>
+        <w:t xml:space="preserve"> </w:t>
+      </w:r>
+    </w:p>
+    <w:p>
+      <w:pPr>
+        <w:pStyle w:val="Normal"/>
+      </w:pPr>
+      <w:r>
+        <w:rPr>
+          <w:rFonts w:ascii="Arial Narrow" w:hAnsi="Arial Narrow"/>
+          <w:lang w:val="en-US"/>
+        </w:rPr>
+        <w:t>&gt; can take any value within a range</w:t>
+      </w:r>
+    </w:p>
+    <w:p>
+      <w:pPr>
+        <w:pStyle w:val="Normal"/>
+      </w:pPr>
+      <w:r>
+        <w:rPr>
+          <w:rFonts w:ascii="Arial Narrow" w:hAnsi="Arial Narrow"/>
+          <w:lang w:val="en-US"/>
+        </w:rPr>
+        <w:t xml:space="preserve"> </w:t>
+      </w:r>
+    </w:p>
+    <w:p>
+      <w:pPr>
+        <w:pStyle w:val="Normal"/>
+      </w:pPr>
+      <w:r>
+        <w:rPr>
+          <w:rFonts w:ascii="Arial Narrow" w:hAnsi="Arial Narrow"/>
+          <w:lang w:val="en-US"/>
+        </w:rPr>
+        <w:t>$$</w:t>
+      </w:r>
+    </w:p>
+    <w:p>
+      <w:pPr>
+        <w:pStyle w:val="Normal"/>
+      </w:pPr>
+      <w:r>
+        <w:rPr>
+          <w:rFonts w:ascii="Arial Narrow" w:hAnsi="Arial Narrow"/>
+          <w:lang w:val="en-US"/>
+        </w:rPr>
+        <w:t>x_{\mathcal{C}} \subset \mathcal{R}</w:t>
+      </w:r>
+    </w:p>
+    <w:p>
+      <w:pPr>
+        <w:pStyle w:val="Normal"/>
+      </w:pPr>
+      <w:r>
+        <w:rPr>
+          <w:rFonts w:ascii="Arial Narrow" w:hAnsi="Arial Narrow"/>
+          <w:lang w:val="en-US"/>
+        </w:rPr>
+        <w:t>$$</w:t>
+      </w:r>
+    </w:p>
+    <w:p>
+      <w:pPr>
+        <w:pStyle w:val="Normal"/>
+      </w:pPr>
+      <w:r>
+        <w:rPr>
+          <w:rFonts w:ascii="Arial Narrow" w:hAnsi="Arial Narrow"/>
+          <w:lang w:val="en-US"/>
+        </w:rPr>
+        <w:t xml:space="preserve"> </w:t>
+      </w:r>
+    </w:p>
+    <w:p>
+      <w:pPr>
+        <w:pStyle w:val="Normal"/>
+      </w:pPr>
+      <w:r>
+        <w:rPr>
+          <w:rFonts w:ascii="Arial Narrow" w:hAnsi="Arial Narrow"/>
+          <w:lang w:val="en-US"/>
+        </w:rPr>
+        <w:t>## constraints</w:t>
+      </w:r>
+    </w:p>
+    <w:p>
+      <w:pPr>
+        <w:pStyle w:val="Normal"/>
+      </w:pPr>
+      <w:r>
+        <w:rPr>
+          <w:rFonts w:ascii="Arial Narrow" w:hAnsi="Arial Narrow"/>
+          <w:lang w:val="en-US"/>
+        </w:rPr>
+        <w:t xml:space="preserve"> </w:t>
+      </w:r>
+    </w:p>
+    <w:p>
+      <w:pPr>
+        <w:pStyle w:val="Normal"/>
+      </w:pPr>
+      <w:r>
+        <w:rPr>
+          <w:rFonts w:ascii="Arial Narrow" w:hAnsi="Arial Narrow"/>
+          <w:lang w:val="en-US"/>
+        </w:rPr>
+        <w:t>- physical limitations: cannot purchase negative raw materials</w:t>
+      </w:r>
+    </w:p>
+    <w:p>
+      <w:pPr>
+        <w:pStyle w:val="Normal"/>
+      </w:pPr>
+      <w:r>
+        <w:rPr>
+          <w:rFonts w:ascii="Arial Narrow" w:hAnsi="Arial Narrow"/>
+          <w:lang w:val="en-US"/>
+        </w:rPr>
+        <w:t xml:space="preserve"> </w:t>
+      </w:r>
+    </w:p>
+    <w:p>
+      <w:pPr>
+        <w:pStyle w:val="Normal"/>
+      </w:pPr>
+      <w:r>
+        <w:rPr>
+          <w:rFonts w:ascii="Arial Narrow" w:hAnsi="Arial Narrow"/>
+          <w:lang w:val="en-US"/>
+        </w:rPr>
+        <w:t>- model assumptions: assumptions about the system</w:t>
+      </w:r>
+    </w:p>
+    <w:p>
+      <w:pPr>
+        <w:pStyle w:val="Normal"/>
+      </w:pPr>
+      <w:r>
+        <w:rPr>
+          <w:rFonts w:ascii="Arial Narrow" w:hAnsi="Arial Narrow"/>
+          <w:lang w:val="en-US"/>
+        </w:rPr>
+        <w:t xml:space="preserve"> </w:t>
+      </w:r>
+    </w:p>
+    <w:p>
+      <w:pPr>
+        <w:pStyle w:val="Normal"/>
+      </w:pPr>
+      <w:r>
+        <w:rPr>
+          <w:rFonts w:ascii="Arial Narrow" w:hAnsi="Arial Narrow"/>
+          <w:lang w:val="en-US"/>
+        </w:rPr>
+        <w:t>&gt; [!important] _domain of a definition_</w:t>
+      </w:r>
+    </w:p>
+    <w:p>
+      <w:pPr>
+        <w:pStyle w:val="Normal"/>
+      </w:pPr>
+      <w:r>
+        <w:rPr>
+          <w:rFonts w:ascii="Arial Narrow" w:hAnsi="Arial Narrow"/>
+          <w:lang w:val="en-US"/>
+        </w:rPr>
+        <w:t>&gt; a decision upper and lower bounds ($x^{\mathcal{U}}$ and $x^{\mathcal{L}}$)</w:t>
+      </w:r>
+    </w:p>
+    <w:p>
+      <w:pPr>
+        <w:pStyle w:val="Normal"/>
+      </w:pPr>
+      <w:r>
+        <w:rPr>
+          <w:rFonts w:ascii="Arial Narrow" w:hAnsi="Arial Narrow"/>
+          <w:lang w:val="en-US"/>
+        </w:rPr>
+        <w:t xml:space="preserve"> </w:t>
+      </w:r>
+    </w:p>
+    <w:p>
+      <w:pPr>
+        <w:pStyle w:val="Normal"/>
+      </w:pPr>
+      <w:r>
+        <w:rPr>
+          <w:rFonts w:ascii="Arial Narrow" w:hAnsi="Arial Narrow"/>
+          <w:lang w:val="en-US"/>
+        </w:rPr>
+        <w:t>&gt; [!note] Properties</w:t>
+      </w:r>
+    </w:p>
+    <w:p>
+      <w:pPr>
+        <w:pStyle w:val="Normal"/>
+      </w:pPr>
+      <w:r>
+        <w:rPr>
+          <w:rFonts w:ascii="Arial Narrow" w:hAnsi="Arial Narrow"/>
+          <w:lang w:val="en-US"/>
+        </w:rPr>
+        <w:t>&gt; - **Active/binding**: $\exists \space x^{*} \space | \space g(x^{*}) = 0$</w:t>
+      </w:r>
+    </w:p>
+    <w:p>
+      <w:pPr>
+        <w:pStyle w:val="Normal"/>
+      </w:pPr>
+      <w:r>
+        <w:rPr>
+          <w:rFonts w:ascii="Arial Narrow" w:hAnsi="Arial Narrow"/>
+          <w:lang w:val="en-US"/>
+        </w:rPr>
+        <w:t>&gt;</w:t>
+      </w:r>
+    </w:p>
+    <w:p>
+      <w:pPr>
+        <w:pStyle w:val="Normal"/>
+      </w:pPr>
+      <w:r>
+        <w:rPr>
+          <w:rFonts w:ascii="Arial Narrow" w:hAnsi="Arial Narrow"/>
+          <w:lang w:val="en-US"/>
+        </w:rPr>
+        <w:t>&gt; - **Inactive**: $\exists \space x^{*} \space | \space g(x^{*}) &lt; 0$</w:t>
+      </w:r>
+    </w:p>
+    <w:p>
+      <w:pPr>
+        <w:pStyle w:val="Normal"/>
+      </w:pPr>
+      <w:r>
+        <w:rPr>
+          <w:rFonts w:ascii="Arial Narrow" w:hAnsi="Arial Narrow"/>
+          <w:lang w:val="en-US"/>
+        </w:rPr>
+        <w:t xml:space="preserve"> </w:t>
+      </w:r>
+    </w:p>
+    <w:p>
+      <w:pPr>
+        <w:pStyle w:val="Normal"/>
+      </w:pPr>
+      <w:r>
+        <w:rPr>
+          <w:rFonts w:ascii="Arial Narrow" w:hAnsi="Arial Narrow"/>
+          <w:lang w:val="en-US"/>
+        </w:rPr>
+        <w:t>### graphing models</w:t>
+      </w:r>
+    </w:p>
+    <w:p>
+      <w:pPr>
+        <w:pStyle w:val="Normal"/>
+      </w:pPr>
+      <w:r>
+        <w:rPr>
+          <w:rFonts w:ascii="Arial Narrow" w:hAnsi="Arial Narrow"/>
+          <w:lang w:val="en-US"/>
+        </w:rPr>
+        <w:t xml:space="preserve"> </w:t>
+      </w:r>
+    </w:p>
+    <w:p>
+      <w:pPr>
+        <w:pStyle w:val="Normal"/>
+      </w:pPr>
+      <w:r>
+        <w:rPr>
+          <w:rFonts w:ascii="Arial Narrow" w:hAnsi="Arial Narrow"/>
+          <w:lang w:val="en-US"/>
+        </w:rPr>
+        <w:t>&gt; [!note] feasible set of an optimization model</w:t>
+      </w:r>
+    </w:p>
+    <w:p>
+      <w:pPr>
+        <w:pStyle w:val="Normal"/>
+      </w:pPr>
+      <w:r>
+        <w:rPr>
+          <w:rFonts w:ascii="Arial Narrow" w:hAnsi="Arial Narrow"/>
+          <w:lang w:val="en-US"/>
+        </w:rPr>
+        <w:t>&gt; The collection of decision variables that satisfy all constraints</w:t>
+      </w:r>
+    </w:p>
+    <w:p>
+      <w:pPr>
+        <w:pStyle w:val="Normal"/>
+      </w:pPr>
+      <w:r>
+        <w:rPr>
+          <w:rFonts w:ascii="Arial Narrow" w:hAnsi="Arial Narrow"/>
+          <w:lang w:val="en-US"/>
+        </w:rPr>
+        <w:t>&gt; $$</w:t>
+      </w:r>
+    </w:p>
+    <w:p>
+      <w:pPr>
+        <w:pStyle w:val="Normal"/>
+      </w:pPr>
+      <w:r>
+        <w:rPr>
+          <w:rFonts w:ascii="Arial Narrow" w:hAnsi="Arial Narrow"/>
+          <w:lang w:val="en-US"/>
+        </w:rPr>
+        <w:t>&gt; \mathcal{S} \triangleq \lbrace x : g(x) \leq 0, h(x) = 0, x^L \leq x \leq x^U \rbrace</w:t>
+      </w:r>
+    </w:p>
+    <w:p>
+      <w:pPr>
+        <w:pStyle w:val="Normal"/>
+      </w:pPr>
+      <w:r>
+        <w:rPr>
+          <w:rFonts w:ascii="Arial Narrow" w:hAnsi="Arial Narrow"/>
+          <w:lang w:val="en-US"/>
+        </w:rPr>
+        <w:t>&gt; $$</w:t>
+      </w:r>
+    </w:p>
+    <w:p>
+      <w:pPr>
+        <w:pStyle w:val="Normal"/>
+      </w:pPr>
+      <w:r>
+        <w:rPr>
+          <w:rFonts w:ascii="Arial Narrow" w:hAnsi="Arial Narrow"/>
+          <w:lang w:val="en-US"/>
+        </w:rPr>
+        <w:t xml:space="preserve"> </w:t>
+      </w:r>
+    </w:p>
+    <w:p>
+      <w:pPr>
+        <w:pStyle w:val="Normal"/>
+      </w:pPr>
+      <w:r>
+        <w:rPr>
+          <w:rFonts w:ascii="Arial Narrow" w:hAnsi="Arial Narrow"/>
+          <w:lang w:val="en-US"/>
+        </w:rPr>
+        <w:t>## outcomes</w:t>
+      </w:r>
+    </w:p>
+    <w:p>
+      <w:pPr>
+        <w:pStyle w:val="Normal"/>
+      </w:pPr>
+      <w:r>
+        <w:rPr>
+          <w:rFonts w:ascii="Arial Narrow" w:hAnsi="Arial Narrow"/>
+          <w:lang w:val="en-US"/>
+        </w:rPr>
+        <w:t xml:space="preserve"> </w:t>
+      </w:r>
+    </w:p>
+    <w:p>
+      <w:pPr>
+        <w:pStyle w:val="Normal"/>
+      </w:pPr>
+      <w:r>
+        <w:rPr>
+          <w:rFonts w:ascii="Arial Narrow" w:hAnsi="Arial Narrow"/>
+          <w:lang w:val="en-US"/>
+        </w:rPr>
+        <w:t>&gt; [!important] optimal value</w:t>
+      </w:r>
+    </w:p>
+    <w:p>
+      <w:pPr>
+        <w:pStyle w:val="Normal"/>
+      </w:pPr>
+      <w:r>
+        <w:rPr>
+          <w:rFonts w:ascii="Arial Narrow" w:hAnsi="Arial Narrow"/>
+          <w:lang w:val="en-US"/>
+        </w:rPr>
+        <w:t>&gt; the optimal value $\phi^{*}$ is the value of the objective at the optimum(s)</w:t>
+      </w:r>
+    </w:p>
+    <w:p>
+      <w:pPr>
+        <w:pStyle w:val="Normal"/>
+      </w:pPr>
+      <w:r>
+        <w:rPr>
+          <w:rFonts w:ascii="Arial Narrow" w:hAnsi="Arial Narrow"/>
+          <w:lang w:val="en-US"/>
+        </w:rPr>
+        <w:t>&gt; $$</w:t>
+      </w:r>
+    </w:p>
+    <w:p>
+      <w:pPr>
+        <w:pStyle w:val="Normal"/>
+      </w:pPr>
+      <w:r>
+        <w:rPr>
+          <w:rFonts w:ascii="Arial Narrow" w:hAnsi="Arial Narrow"/>
+          <w:lang w:val="en-US"/>
+        </w:rPr>
+        <w:t>&gt; \phi^{*} \triangleq \phi(x^{*})</w:t>
+      </w:r>
+    </w:p>
+    <w:p>
+      <w:pPr>
+        <w:pStyle w:val="Normal"/>
+      </w:pPr>
+      <w:r>
+        <w:rPr>
+          <w:rFonts w:ascii="Arial Narrow" w:hAnsi="Arial Narrow"/>
+          <w:lang w:val="en-US"/>
+        </w:rPr>
+        <w:t>&gt; $$</w:t>
+      </w:r>
+    </w:p>
+    <w:p>
+      <w:pPr>
+        <w:pStyle w:val="Normal"/>
+      </w:pPr>
+      <w:r>
+        <w:rPr>
+          <w:rFonts w:ascii="Arial Narrow" w:hAnsi="Arial Narrow"/>
+          <w:lang w:val="en-US"/>
+        </w:rPr>
+        <w:t xml:space="preserve"> </w:t>
+      </w:r>
+    </w:p>
+    <w:p>
+      <w:pPr>
+        <w:pStyle w:val="Normal"/>
+      </w:pPr>
+      <w:r>
+        <w:rPr>
+          <w:rFonts w:ascii="Arial Narrow" w:hAnsi="Arial Narrow"/>
+          <w:lang w:val="en-US"/>
+        </w:rPr>
+        <w:t>&gt; Constraints satisfy, but it is not binding</w:t>
+      </w:r>
+    </w:p>
+    <w:p>
+      <w:pPr>
+        <w:pStyle w:val="Normal"/>
+      </w:pPr>
+      <w:r>
+        <w:rPr>
+          <w:rFonts w:ascii="Arial Narrow" w:hAnsi="Arial Narrow"/>
+          <w:lang w:val="en-US"/>
+        </w:rPr>
+        <w:t xml:space="preserve"> </w:t>
+      </w:r>
+    </w:p>
+    <w:p>
+      <w:pPr>
+        <w:pStyle w:val="Normal"/>
+      </w:pPr>
+      <w:r>
+        <w:rPr>
+          <w:rFonts w:ascii="Arial Narrow" w:hAnsi="Arial Narrow"/>
+          <w:lang w:val="en-US"/>
+        </w:rPr>
+        <w:t>Linear optimization problems</w:t>
+      </w:r>
+    </w:p>
+    <w:p>
+      <w:pPr>
+        <w:pStyle w:val="Normal"/>
+      </w:pPr>
+      <w:r>
+        <w:rPr>
+          <w:rFonts w:ascii="Arial Narrow" w:hAnsi="Arial Narrow"/>
+          <w:lang w:val="en-US"/>
+        </w:rPr>
+        <w:t xml:space="preserve"> </w:t>
+      </w:r>
+    </w:p>
+    <w:p>
+      <w:pPr>
+        <w:pStyle w:val="Normal"/>
+      </w:pPr>
+      <w:r>
+        <w:rPr>
+          <w:rFonts w:ascii="Arial Narrow" w:hAnsi="Arial Narrow"/>
+          <w:lang w:val="en-US"/>
+        </w:rPr>
+        <w:t>$$</w:t>
+      </w:r>
+    </w:p>
+    <w:p>
+      <w:pPr>
+        <w:pStyle w:val="Normal"/>
+      </w:pPr>
+      <w:r>
+        <w:rPr>
+          <w:rFonts w:ascii="Arial Narrow" w:hAnsi="Arial Narrow"/>
+          <w:lang w:val="en-US"/>
+        </w:rPr>
+        <w:t>\begin{aligned}</w:t>
+      </w:r>
+    </w:p>
+    <w:p>
+      <w:pPr>
+        <w:pStyle w:val="Normal"/>
+      </w:pPr>
+      <w:r>
+        <w:rPr>
+          <w:rFonts w:ascii="Arial Narrow" w:hAnsi="Arial Narrow"/>
+          <w:lang w:val="en-US"/>
+        </w:rPr>
+        <w:t xml:space="preserve">\underset{x_1,x_2}{\min} \space \phi &amp;= 50x_1 + 37.5x_2 </w:t>
+      </w:r>
+      <w:r>
+        <w:rPr>
+          <w:rFonts w:ascii="Arial Narrow" w:hAnsi="Arial Narrow"/>
+          <w:lang w:val="en-US"/>
+        </w:rPr>
+        <w:t>\\</w:t>
+      </w:r>
+    </w:p>
+    <w:p>
+      <w:pPr>
+        <w:pStyle w:val="Normal"/>
+      </w:pPr>
+      <w:r>
+        <w:rPr>
+          <w:rFonts w:ascii="Arial Narrow" w:hAnsi="Arial Narrow"/>
+          <w:lang w:val="en-US"/>
+        </w:rPr>
+        <w:t xml:space="preserve">&amp;\text{s.t} </w:t>
+      </w:r>
+      <w:r>
+        <w:rPr>
+          <w:rFonts w:ascii="Arial Narrow" w:hAnsi="Arial Narrow"/>
+          <w:lang w:val="en-US"/>
+        </w:rPr>
+        <w:t>\\\</w:t>
+      </w:r>
+    </w:p>
+    <w:p>
+      <w:pPr>
+        <w:pStyle w:val="Normal"/>
+      </w:pPr>
+      <w:r>
+        <w:rPr>
+          <w:rFonts w:ascii="Arial Narrow" w:hAnsi="Arial Narrow"/>
+          <w:lang w:val="en-US"/>
+        </w:rPr>
+        <w:t xml:space="preserve">0.3x_1 + 0.4x_2 &amp;\geq 2000 </w:t>
+      </w:r>
+      <w:r>
+        <w:rPr>
+          <w:rFonts w:ascii="Arial Narrow" w:hAnsi="Arial Narrow"/>
+          <w:lang w:val="en-US"/>
+        </w:rPr>
+        <w:t>\\\</w:t>
+      </w:r>
+    </w:p>
+    <w:p>
+      <w:pPr>
+        <w:pStyle w:val="Normal"/>
+      </w:pPr>
+      <w:r>
+        <w:rPr>
+          <w:rFonts w:ascii="Arial Narrow" w:hAnsi="Arial Narrow"/>
+          <w:lang w:val="en-US"/>
+        </w:rPr>
+        <w:t xml:space="preserve">0.4x_1 + 0.15x_2 &amp;\geq 1500 </w:t>
+      </w:r>
+      <w:r>
+        <w:rPr>
+          <w:rFonts w:ascii="Arial Narrow" w:hAnsi="Arial Narrow"/>
+          <w:lang w:val="en-US"/>
+        </w:rPr>
+        <w:t>\\\</w:t>
+      </w:r>
+    </w:p>
+    <w:p>
+      <w:pPr>
+        <w:pStyle w:val="Normal"/>
+      </w:pPr>
+      <w:r>
+        <w:rPr>
+          <w:rFonts w:ascii="Arial Narrow" w:hAnsi="Arial Narrow"/>
+          <w:lang w:val="en-US"/>
+        </w:rPr>
+        <w:t xml:space="preserve">0.2x_1 + 0.35x_2 &amp;\leq 1000, </w:t>
+      </w:r>
+      <w:r>
+        <w:rPr>
+          <w:rFonts w:ascii="Arial Narrow" w:hAnsi="Arial Narrow"/>
+          <w:lang w:val="en-US"/>
+        </w:rPr>
+        <w:t>\\\</w:t>
+      </w:r>
+    </w:p>
+    <w:p>
+      <w:pPr>
+        <w:pStyle w:val="Normal"/>
+      </w:pPr>
+      <w:r>
+        <w:rPr>
+          <w:rFonts w:ascii="Arial Narrow" w:hAnsi="Arial Narrow"/>
+          <w:lang w:val="en-US"/>
+        </w:rPr>
+        <w:t xml:space="preserve">x_1 &amp;\leq 9000 </w:t>
+      </w:r>
+      <w:r>
+        <w:rPr>
+          <w:rFonts w:ascii="Arial Narrow" w:hAnsi="Arial Narrow"/>
+          <w:lang w:val="en-US"/>
+        </w:rPr>
+        <w:t>\\\</w:t>
+      </w:r>
+    </w:p>
+    <w:p>
+      <w:pPr>
+        <w:pStyle w:val="Normal"/>
+      </w:pPr>
+      <w:r>
+        <w:rPr>
+          <w:rFonts w:ascii="Arial Narrow" w:hAnsi="Arial Narrow"/>
+          <w:lang w:val="en-US"/>
+        </w:rPr>
+        <w:t xml:space="preserve">x_2 &amp;\leq 6000 </w:t>
+      </w:r>
+      <w:r>
+        <w:rPr>
+          <w:rFonts w:ascii="Arial Narrow" w:hAnsi="Arial Narrow"/>
+          <w:lang w:val="en-US"/>
+        </w:rPr>
+        <w:t>\\\</w:t>
+      </w:r>
+    </w:p>
+    <w:p>
+      <w:pPr>
+        <w:pStyle w:val="Normal"/>
+      </w:pPr>
+      <w:r>
+        <w:rPr>
+          <w:rFonts w:ascii="Arial Narrow" w:hAnsi="Arial Narrow"/>
+          <w:lang w:val="en-US"/>
+        </w:rPr>
+        <w:t>x_i &amp;\geq 0</w:t>
+      </w:r>
+    </w:p>
+    <w:p>
+      <w:pPr>
+        <w:pStyle w:val="Normal"/>
+      </w:pPr>
+      <w:r>
+        <w:rPr>
+          <w:rFonts w:ascii="Arial Narrow" w:hAnsi="Arial Narrow"/>
+          <w:lang w:val="en-US"/>
+        </w:rPr>
+        <w:t>\end{aligned}</w:t>
+      </w:r>
+    </w:p>
+    <w:p>
+      <w:pPr>
+        <w:pStyle w:val="Normal"/>
+      </w:pPr>
+      <w:r>
+        <w:rPr>
+          <w:rFonts w:ascii="Arial Narrow" w:hAnsi="Arial Narrow"/>
+          <w:lang w:val="en-US"/>
+        </w:rPr>
+        <w:t>$$</w:t>
+      </w:r>
+    </w:p>
+    <w:p>
+      <w:pPr>
+        <w:pStyle w:val="Normal"/>
+        <w:rPr>
+          <w:rFonts w:ascii="Arial Narrow" w:hAnsi="Arial Narrow"/>
+          <w:lang w:val="en-US"/>
+        </w:rPr>
+      </w:pPr>
     </w:p>
     <w:p>
       <w:pPr>
@@ -5932,7 +7453,6 @@
           <w:rFonts w:ascii="Arial Narrow" w:hAnsi="Arial Narrow"/>
           <w:lang w:val="en-US"/>
         </w:rPr>
-        <w:lastRenderedPageBreak/>
         <w:t>Score</w:t>
       </w:r>
     </w:p>
@@ -6227,9 +7747,15 @@
       <w:r>
         <w:rPr>
           <w:rFonts w:ascii="Arial Narrow" w:hAnsi="Arial Narrow"/>
-          <w:color w:val="FF0000"/>
-        </w:rPr>
-        <w:t>__%</w:t>
+        </w:rPr>
+        <w:t>30</w:t>
+      </w:r>
+      <w:r>
+        <w:rPr>
+          <w:rFonts w:ascii="Arial Narrow" w:hAnsi="Arial Narrow"/>
+          <w:color w:val="FF0000"/>
+        </w:rPr>
+        <w:t>%</w:t>
       </w:r>
     </w:p>
     <w:p>

</xml_diff>